<commit_message>
Initial data analysis completed, implemented SARIMAX forecasting, Updated the report and dataset in data module
</commit_message>
<xml_diff>
--- a/week2/ALY6150_Week2_Group1.docx
+++ b/week2/ALY6150_Week2_Group1.docx
@@ -1,10 +1,11 @@
 
 <file path=word/document.xml><?xml version="1.0" encoding="utf-8"?>
-<w:document xmlns:wpc="http://schemas.microsoft.com/office/word/2010/wordprocessingCanvas" xmlns:cx="http://schemas.microsoft.com/office/drawing/2014/chartex" xmlns:cx1="http://schemas.microsoft.com/office/drawing/2015/9/8/chartex" xmlns:cx2="http://schemas.microsoft.com/office/drawing/2015/10/21/chartex" xmlns:cx3="http://schemas.microsoft.com/office/drawing/2016/5/9/chartex" xmlns:cx4="http://schemas.microsoft.com/office/drawing/2016/5/10/chartex" xmlns:cx5="http://schemas.microsoft.com/office/drawing/2016/5/11/chartex" xmlns:cx6="http://schemas.microsoft.com/office/drawing/2016/5/12/chartex" xmlns:cx7="http://schemas.microsoft.com/office/drawing/2016/5/13/chartex" xmlns:cx8="http://schemas.microsoft.com/office/drawing/2016/5/14/chartex" xmlns:mc="http://schemas.openxmlformats.org/markup-compatibility/2006" xmlns:aink="http://schemas.microsoft.com/office/drawing/2016/ink" xmlns:am3d="http://schemas.microsoft.com/office/drawing/2017/model3d" xmlns:o="urn:schemas-microsoft-com:office:office" xmlns:oel="http://schemas.microsoft.com/office/2019/extlst" xmlns:r="http://schemas.openxmlformats.org/officeDocument/2006/relationships" xmlns:m="http://schemas.openxmlformats.org/officeDocument/2006/math" xmlns:v="urn:schemas-microsoft-com:vml" xmlns:wp14="http://schemas.microsoft.com/office/word/2010/wordprocessingDrawing" xmlns:wp="http://schemas.openxmlformats.org/drawingml/2006/wordprocessingDrawing" xmlns:w10="urn:schemas-microsoft-com:office:word" xmlns:w="http://schemas.openxmlformats.org/wordprocessingml/2006/main" xmlns:w14="http://schemas.microsoft.com/office/word/2010/wordml" xmlns:w15="http://schemas.microsoft.com/office/word/2012/wordml" xmlns:w16cex="http://schemas.microsoft.com/office/word/2018/wordml/cex" xmlns:w16cid="http://schemas.microsoft.com/office/word/2016/wordml/cid" xmlns:w16="http://schemas.microsoft.com/office/word/2018/wordml" xmlns:w16sdtdh="http://schemas.microsoft.com/office/word/2020/wordml/sdtdatahash" xmlns:w16se="http://schemas.microsoft.com/office/word/2015/wordml/symex" xmlns:wpg="http://schemas.microsoft.com/office/word/2010/wordprocessingGroup" xmlns:wpi="http://schemas.microsoft.com/office/word/2010/wordprocessingInk" xmlns:wne="http://schemas.microsoft.com/office/word/2006/wordml" xmlns:wps="http://schemas.microsoft.com/office/word/2010/wordprocessingShape" mc:Ignorable="w14 w15 w16se w16cid w16 w16cex w16sdtdh wp14">
+<w:document xmlns:wpc="http://schemas.microsoft.com/office/word/2010/wordprocessingCanvas" xmlns:cx="http://schemas.microsoft.com/office/drawing/2014/chartex" xmlns:cx1="http://schemas.microsoft.com/office/drawing/2015/9/8/chartex" xmlns:cx2="http://schemas.microsoft.com/office/drawing/2015/10/21/chartex" xmlns:cx3="http://schemas.microsoft.com/office/drawing/2016/5/9/chartex" xmlns:cx4="http://schemas.microsoft.com/office/drawing/2016/5/10/chartex" xmlns:cx5="http://schemas.microsoft.com/office/drawing/2016/5/11/chartex" xmlns:cx6="http://schemas.microsoft.com/office/drawing/2016/5/12/chartex" xmlns:cx7="http://schemas.microsoft.com/office/drawing/2016/5/13/chartex" xmlns:cx8="http://schemas.microsoft.com/office/drawing/2016/5/14/chartex" xmlns:mc="http://schemas.openxmlformats.org/markup-compatibility/2006" xmlns:aink="http://schemas.microsoft.com/office/drawing/2016/ink" xmlns:am3d="http://schemas.microsoft.com/office/drawing/2017/model3d" xmlns:o="urn:schemas-microsoft-com:office:office" xmlns:r="http://schemas.openxmlformats.org/officeDocument/2006/relationships" xmlns:m="http://schemas.openxmlformats.org/officeDocument/2006/math" xmlns:v="urn:schemas-microsoft-com:vml" xmlns:wp14="http://schemas.microsoft.com/office/word/2010/wordprocessingDrawing" xmlns:wp="http://schemas.openxmlformats.org/drawingml/2006/wordprocessingDrawing" xmlns:w10="urn:schemas-microsoft-com:office:word" xmlns:w="http://schemas.openxmlformats.org/wordprocessingml/2006/main" xmlns:w14="http://schemas.microsoft.com/office/word/2010/wordml" xmlns:w15="http://schemas.microsoft.com/office/word/2012/wordml" xmlns:w16cex="http://schemas.microsoft.com/office/word/2018/wordml/cex" xmlns:w16cid="http://schemas.microsoft.com/office/word/2016/wordml/cid" xmlns:w16="http://schemas.microsoft.com/office/word/2018/wordml" xmlns:w16sdtdh="http://schemas.microsoft.com/office/word/2020/wordml/sdtdatahash" xmlns:w16se="http://schemas.microsoft.com/office/word/2015/wordml/symex" xmlns:wpg="http://schemas.microsoft.com/office/word/2010/wordprocessingGroup" xmlns:wpi="http://schemas.microsoft.com/office/word/2010/wordprocessingInk" xmlns:wne="http://schemas.microsoft.com/office/word/2006/wordml" xmlns:wps="http://schemas.microsoft.com/office/word/2010/wordprocessingShape" mc:Ignorable="w14 w15 w16se w16cid w16 w16cex w16sdtdh wp14">
   <w:body>
     <w:p>
       <w:pPr>
         <w:pStyle w:val="Title"/>
+        <w:spacing w:before="0"/>
       </w:pPr>
       <w:r>
         <w:rPr>
@@ -56,12 +57,14 @@
     <w:p>
       <w:pPr>
         <w:pStyle w:val="Title"/>
+        <w:spacing w:before="0"/>
         <w:jc w:val="left"/>
       </w:pPr>
     </w:p>
     <w:p>
       <w:pPr>
         <w:pStyle w:val="Title"/>
+        <w:spacing w:before="0"/>
       </w:pPr>
       <w:sdt>
         <w:sdtPr>
@@ -75,21 +78,10 @@
           <w15:appearance w15:val="hidden"/>
           <w:text w:multiLine="1"/>
         </w:sdtPr>
+        <w:sdtEndPr/>
         <w:sdtContent>
           <w:r>
-            <w:t xml:space="preserve">Week </w:t>
-          </w:r>
-          <w:r>
-            <w:t>2</w:t>
-          </w:r>
-          <w:r>
-            <w:t xml:space="preserve"> Assignment – </w:t>
-          </w:r>
-          <w:r>
-            <w:t>MASSACHUSETTS</w:t>
-          </w:r>
-          <w:r>
-            <w:t xml:space="preserve"> COVID-19 EXPLORATORY DATA ANALYSIS</w:t>
+            <w:t>Week 2 Assignment – MASSACHUSETTS COVID-19 EXPLORATORY DATA ANALYSIS</w:t>
           </w:r>
           <w:r>
             <w:br/>
@@ -97,9 +89,6 @@
           <w:r>
             <w:br/>
             <w:t>Group 1</w:t>
-          </w:r>
-          <w:r>
-            <w:br/>
           </w:r>
         </w:sdtContent>
       </w:sdt>
@@ -274,6 +263,7 @@
           <w15:appearance w15:val="hidden"/>
           <w:text w:multiLine="1"/>
         </w:sdtPr>
+        <w:sdtEndPr/>
         <w:sdtContent>
           <w:r>
             <w:rPr>
@@ -293,12 +283,6 @@
             </w:rPr>
             <w:br/>
             <w:t>Group 1</w:t>
-          </w:r>
-          <w:r>
-            <w:rPr>
-              <w:caps/>
-            </w:rPr>
-            <w:br/>
           </w:r>
         </w:sdtContent>
       </w:sdt>
@@ -869,14 +853,7 @@
                 <w:b/>
                 <w:bCs/>
               </w:rPr>
-              <w:t>inIcuCu</w:t>
-            </w:r>
-            <w:r>
-              <w:rPr>
-                <w:b/>
-                <w:bCs/>
-              </w:rPr>
-              <w:t>mulative</w:t>
+              <w:t>inIcuCumulative</w:t>
             </w:r>
             <w:proofErr w:type="spellEnd"/>
           </w:p>
@@ -1055,13 +1032,7 @@
               <w:ind w:firstLine="0"/>
             </w:pPr>
             <w:r>
-              <w:t xml:space="preserve">(Blank – </w:t>
-            </w:r>
-            <w:r>
-              <w:t xml:space="preserve">column </w:t>
-            </w:r>
-            <w:r>
-              <w:t>to be removed)</w:t>
+              <w:t>(Blank – column to be removed)</w:t>
             </w:r>
           </w:p>
         </w:tc>
@@ -1102,13 +1073,7 @@
               <w:ind w:firstLine="0"/>
             </w:pPr>
             <w:r>
-              <w:t xml:space="preserve">(Blank – </w:t>
-            </w:r>
-            <w:r>
-              <w:t xml:space="preserve">column </w:t>
-            </w:r>
-            <w:r>
-              <w:t>to be removed)</w:t>
+              <w:t>(Blank – column to be removed)</w:t>
             </w:r>
           </w:p>
         </w:tc>
@@ -1787,7 +1752,6 @@
                 <w:b/>
                 <w:bCs/>
               </w:rPr>
-              <w:lastRenderedPageBreak/>
               <w:t>totalTestResultsIncrease</w:t>
             </w:r>
             <w:proofErr w:type="spellEnd"/>
@@ -1829,6 +1793,7 @@
                 <w:b/>
                 <w:bCs/>
               </w:rPr>
+              <w:lastRenderedPageBreak/>
               <w:t>totalTestsAntibody</w:t>
             </w:r>
             <w:proofErr w:type="spellEnd"/>
@@ -2232,7 +2197,6 @@
     </w:p>
     <w:p>
       <w:r>
-        <w:lastRenderedPageBreak/>
         <w:t>Descriptive Statistics of the dataset:</w:t>
       </w:r>
     </w:p>
@@ -2370,7 +2334,862 @@
         <w:t xml:space="preserve"> notebook for more analysis, I only included the first chart of the analysis for this write-up.</w:t>
       </w:r>
     </w:p>
-    <w:p/>
+    <w:p>
+      <w:pPr>
+        <w:ind w:firstLine="0"/>
+      </w:pPr>
+    </w:p>
+    <w:p>
+      <w:pPr>
+        <w:ind w:firstLine="0"/>
+        <w:rPr>
+          <w:b/>
+          <w:bCs/>
+        </w:rPr>
+      </w:pPr>
+      <w:r>
+        <w:rPr>
+          <w:b/>
+          <w:bCs/>
+        </w:rPr>
+        <w:t>Data Cleaning</w:t>
+      </w:r>
+    </w:p>
+    <w:p>
+      <w:pPr>
+        <w:ind w:firstLine="0"/>
+      </w:pPr>
+      <w:r>
+        <w:lastRenderedPageBreak/>
+        <w:t xml:space="preserve">The correlation matrix below shows below shows that the three variables with over 30% of the data missing have a strong correlation with other variables. </w:t>
+      </w:r>
+    </w:p>
+    <w:p>
+      <w:pPr>
+        <w:ind w:firstLine="0"/>
+      </w:pPr>
+      <w:r>
+        <w:t xml:space="preserve">So, considering an imputation algorithm to impute the data is the best option here. We have used KNN imputation algorithm to replace the missing values </w:t>
+      </w:r>
+    </w:p>
+    <w:p>
+      <w:pPr>
+        <w:ind w:firstLine="0"/>
+      </w:pPr>
+      <w:r>
+        <w:rPr>
+          <w:noProof/>
+        </w:rPr>
+        <w:drawing>
+          <wp:inline distT="0" distB="0" distL="0" distR="0" wp14:anchorId="4FC854FF" wp14:editId="53719F7D">
+            <wp:extent cx="4572638" cy="3505689"/>
+            <wp:effectExtent l="0" t="0" r="0" b="0"/>
+            <wp:docPr id="2" name="Picture 2" descr="A picture containing chart&#10;&#10;Description automatically generated"/>
+            <wp:cNvGraphicFramePr>
+              <a:graphicFrameLocks xmlns:a="http://schemas.openxmlformats.org/drawingml/2006/main" noChangeAspect="1"/>
+            </wp:cNvGraphicFramePr>
+            <a:graphic xmlns:a="http://schemas.openxmlformats.org/drawingml/2006/main">
+              <a:graphicData uri="http://schemas.openxmlformats.org/drawingml/2006/picture">
+                <pic:pic xmlns:pic="http://schemas.openxmlformats.org/drawingml/2006/picture">
+                  <pic:nvPicPr>
+                    <pic:cNvPr id="2" name="Picture 2" descr="A picture containing chart&#10;&#10;Description automatically generated"/>
+                    <pic:cNvPicPr/>
+                  </pic:nvPicPr>
+                  <pic:blipFill>
+                    <a:blip r:embed="rId17"/>
+                    <a:stretch>
+                      <a:fillRect/>
+                    </a:stretch>
+                  </pic:blipFill>
+                  <pic:spPr>
+                    <a:xfrm>
+                      <a:off x="0" y="0"/>
+                      <a:ext cx="4572638" cy="3505689"/>
+                    </a:xfrm>
+                    <a:prstGeom prst="rect">
+                      <a:avLst/>
+                    </a:prstGeom>
+                  </pic:spPr>
+                </pic:pic>
+              </a:graphicData>
+            </a:graphic>
+          </wp:inline>
+        </w:drawing>
+      </w:r>
+    </w:p>
+    <w:p>
+      <w:pPr>
+        <w:ind w:firstLine="0"/>
+        <w:rPr>
+          <w:b/>
+          <w:bCs/>
+        </w:rPr>
+      </w:pPr>
+      <w:r>
+        <w:rPr>
+          <w:b/>
+          <w:bCs/>
+        </w:rPr>
+        <w:t>KNN Imputation</w:t>
+      </w:r>
+    </w:p>
+    <w:p>
+      <w:pPr>
+        <w:ind w:firstLine="0"/>
+      </w:pPr>
+      <w:r>
+        <w:t xml:space="preserve">A scikit-learn class called </w:t>
+      </w:r>
+      <w:proofErr w:type="spellStart"/>
+      <w:r>
+        <w:t>KNN</w:t>
+      </w:r>
+      <w:r>
+        <w:t>I</w:t>
+      </w:r>
+      <w:r>
+        <w:t>mputer</w:t>
+      </w:r>
+      <w:proofErr w:type="spellEnd"/>
+      <w:r>
+        <w:t xml:space="preserve"> is used to predict or complete the missing values in a dataset. In comparison to the simplistic strategy of filling all the data with the mean or median, the method that uses the fundamental KNN algorithm is more useful.</w:t>
+      </w:r>
+    </w:p>
+    <w:p>
+      <w:pPr>
+        <w:ind w:firstLine="0"/>
+      </w:pPr>
+      <w:r>
+        <w:rPr>
+          <w:noProof/>
+        </w:rPr>
+        <w:drawing>
+          <wp:anchor distT="0" distB="0" distL="114300" distR="114300" simplePos="0" relativeHeight="251658240" behindDoc="1" locked="0" layoutInCell="1" allowOverlap="1" wp14:anchorId="080E08F8" wp14:editId="35793D54">
+            <wp:simplePos x="0" y="0"/>
+            <wp:positionH relativeFrom="margin">
+              <wp:posOffset>3867150</wp:posOffset>
+            </wp:positionH>
+            <wp:positionV relativeFrom="paragraph">
+              <wp:posOffset>64770</wp:posOffset>
+            </wp:positionV>
+            <wp:extent cx="2032635" cy="1362075"/>
+            <wp:effectExtent l="0" t="0" r="5715" b="9525"/>
+            <wp:wrapTight wrapText="bothSides">
+              <wp:wrapPolygon edited="0">
+                <wp:start x="0" y="0"/>
+                <wp:lineTo x="0" y="21449"/>
+                <wp:lineTo x="21458" y="21449"/>
+                <wp:lineTo x="21458" y="0"/>
+                <wp:lineTo x="0" y="0"/>
+              </wp:wrapPolygon>
+            </wp:wrapTight>
+            <wp:docPr id="3" name="Picture 3" descr="Chart, histogram&#10;&#10;Description automatically generated"/>
+            <wp:cNvGraphicFramePr>
+              <a:graphicFrameLocks xmlns:a="http://schemas.openxmlformats.org/drawingml/2006/main" noChangeAspect="1"/>
+            </wp:cNvGraphicFramePr>
+            <a:graphic xmlns:a="http://schemas.openxmlformats.org/drawingml/2006/main">
+              <a:graphicData uri="http://schemas.openxmlformats.org/drawingml/2006/picture">
+                <pic:pic xmlns:pic="http://schemas.openxmlformats.org/drawingml/2006/picture">
+                  <pic:nvPicPr>
+                    <pic:cNvPr id="3" name="Picture 3" descr="Chart, histogram&#10;&#10;Description automatically generated"/>
+                    <pic:cNvPicPr/>
+                  </pic:nvPicPr>
+                  <pic:blipFill>
+                    <a:blip r:embed="rId18">
+                      <a:extLst>
+                        <a:ext uri="{28A0092B-C50C-407E-A947-70E740481C1C}">
+                          <a14:useLocalDpi xmlns:a14="http://schemas.microsoft.com/office/drawing/2010/main" val="0"/>
+                        </a:ext>
+                      </a:extLst>
+                    </a:blip>
+                    <a:stretch>
+                      <a:fillRect/>
+                    </a:stretch>
+                  </pic:blipFill>
+                  <pic:spPr>
+                    <a:xfrm>
+                      <a:off x="0" y="0"/>
+                      <a:ext cx="2032635" cy="1362075"/>
+                    </a:xfrm>
+                    <a:prstGeom prst="rect">
+                      <a:avLst/>
+                    </a:prstGeom>
+                  </pic:spPr>
+                </pic:pic>
+              </a:graphicData>
+            </a:graphic>
+            <wp14:sizeRelH relativeFrom="margin">
+              <wp14:pctWidth>0</wp14:pctWidth>
+            </wp14:sizeRelH>
+            <wp14:sizeRelV relativeFrom="margin">
+              <wp14:pctHeight>0</wp14:pctHeight>
+            </wp14:sizeRelV>
+          </wp:anchor>
+        </w:drawing>
+      </w:r>
+      <w:r>
+        <w:t xml:space="preserve">We now look at other columns with missing data less than 30%. We then plot the distribution graphs to understand the distribution of variables which can help us determine </w:t>
+      </w:r>
+      <w:r>
+        <w:t xml:space="preserve">the methods we can use to fill in the missing values. </w:t>
+      </w:r>
+    </w:p>
+    <w:p>
+      <w:pPr>
+        <w:ind w:firstLine="0"/>
+      </w:pPr>
+      <w:r>
+        <w:t xml:space="preserve">For the remaining columns of the dataset, we replaced missing values with the previous values. As the professor mentioned in the class, we assume what happened today happens tomorrow. </w:t>
+      </w:r>
+    </w:p>
+    <w:p>
+      <w:pPr>
+        <w:ind w:firstLine="0"/>
+        <w:rPr>
+          <w:b/>
+          <w:bCs/>
+        </w:rPr>
+      </w:pPr>
+      <w:r>
+        <w:rPr>
+          <w:b/>
+          <w:bCs/>
+        </w:rPr>
+        <w:t>Descriptive Statistics after Data Cleaning</w:t>
+      </w:r>
+    </w:p>
+    <w:p>
+      <w:pPr>
+        <w:ind w:firstLine="0"/>
+        <w:rPr>
+          <w:b/>
+          <w:bCs/>
+        </w:rPr>
+      </w:pPr>
+      <w:r>
+        <w:rPr>
+          <w:b/>
+          <w:bCs/>
+          <w:noProof/>
+        </w:rPr>
+        <w:drawing>
+          <wp:inline distT="0" distB="0" distL="0" distR="0" wp14:anchorId="042E8E6C" wp14:editId="2E480F36">
+            <wp:extent cx="5943600" cy="1638935"/>
+            <wp:effectExtent l="0" t="0" r="0" b="0"/>
+            <wp:docPr id="6" name="Picture 6" descr="Table&#10;&#10;Description automatically generated with medium confidence"/>
+            <wp:cNvGraphicFramePr>
+              <a:graphicFrameLocks xmlns:a="http://schemas.openxmlformats.org/drawingml/2006/main" noChangeAspect="1"/>
+            </wp:cNvGraphicFramePr>
+            <a:graphic xmlns:a="http://schemas.openxmlformats.org/drawingml/2006/main">
+              <a:graphicData uri="http://schemas.openxmlformats.org/drawingml/2006/picture">
+                <pic:pic xmlns:pic="http://schemas.openxmlformats.org/drawingml/2006/picture">
+                  <pic:nvPicPr>
+                    <pic:cNvPr id="6" name="Picture 6" descr="Table&#10;&#10;Description automatically generated with medium confidence"/>
+                    <pic:cNvPicPr/>
+                  </pic:nvPicPr>
+                  <pic:blipFill>
+                    <a:blip r:embed="rId19"/>
+                    <a:stretch>
+                      <a:fillRect/>
+                    </a:stretch>
+                  </pic:blipFill>
+                  <pic:spPr>
+                    <a:xfrm>
+                      <a:off x="0" y="0"/>
+                      <a:ext cx="5943600" cy="1638935"/>
+                    </a:xfrm>
+                    <a:prstGeom prst="rect">
+                      <a:avLst/>
+                    </a:prstGeom>
+                  </pic:spPr>
+                </pic:pic>
+              </a:graphicData>
+            </a:graphic>
+          </wp:inline>
+        </w:drawing>
+      </w:r>
+    </w:p>
+    <w:p>
+      <w:pPr>
+        <w:ind w:firstLine="0"/>
+        <w:rPr>
+          <w:b/>
+          <w:bCs/>
+        </w:rPr>
+      </w:pPr>
+      <w:r>
+        <w:rPr>
+          <w:b/>
+          <w:bCs/>
+        </w:rPr>
+        <w:lastRenderedPageBreak/>
+        <w:t xml:space="preserve">Descriptive Statistics </w:t>
+      </w:r>
+    </w:p>
+    <w:p>
+      <w:pPr>
+        <w:pStyle w:val="ListParagraph"/>
+        <w:numPr>
+          <w:ilvl w:val="0"/>
+          <w:numId w:val="31"/>
+        </w:numPr>
+        <w:rPr>
+          <w:b/>
+          <w:bCs/>
+        </w:rPr>
+      </w:pPr>
+      <w:r>
+        <w:rPr>
+          <w:b/>
+          <w:bCs/>
+        </w:rPr>
+        <w:t xml:space="preserve">Positive cases grouped by month, </w:t>
+      </w:r>
+      <w:proofErr w:type="gramStart"/>
+      <w:r>
+        <w:rPr>
+          <w:b/>
+          <w:bCs/>
+        </w:rPr>
+        <w:t>year</w:t>
+      </w:r>
+      <w:proofErr w:type="gramEnd"/>
+      <w:r>
+        <w:rPr>
+          <w:b/>
+          <w:bCs/>
+        </w:rPr>
+        <w:t xml:space="preserve"> and every day of the week</w:t>
+      </w:r>
+    </w:p>
+    <w:p>
+      <w:pPr>
+        <w:pStyle w:val="ListParagraph"/>
+        <w:rPr>
+          <w:b/>
+          <w:bCs/>
+        </w:rPr>
+      </w:pPr>
+      <w:r>
+        <w:rPr>
+          <w:noProof/>
+        </w:rPr>
+        <w:drawing>
+          <wp:inline distT="0" distB="0" distL="0" distR="0" wp14:anchorId="39BCAA3F" wp14:editId="1ACA8140">
+            <wp:extent cx="5943600" cy="5943600"/>
+            <wp:effectExtent l="0" t="0" r="0" b="0"/>
+            <wp:docPr id="10" name="Picture 10" descr="Chart, bar chart&#10;&#10;Description automatically generated"/>
+            <wp:cNvGraphicFramePr>
+              <a:graphicFrameLocks xmlns:a="http://schemas.openxmlformats.org/drawingml/2006/main" noChangeAspect="1"/>
+            </wp:cNvGraphicFramePr>
+            <a:graphic xmlns:a="http://schemas.openxmlformats.org/drawingml/2006/main">
+              <a:graphicData uri="http://schemas.openxmlformats.org/drawingml/2006/picture">
+                <pic:pic xmlns:pic="http://schemas.openxmlformats.org/drawingml/2006/picture">
+                  <pic:nvPicPr>
+                    <pic:cNvPr id="10" name="Picture 10" descr="Chart, bar chart&#10;&#10;Description automatically generated"/>
+                    <pic:cNvPicPr>
+                      <a:picLocks noChangeAspect="1" noChangeArrowheads="1"/>
+                    </pic:cNvPicPr>
+                  </pic:nvPicPr>
+                  <pic:blipFill>
+                    <a:blip r:embed="rId20">
+                      <a:extLst>
+                        <a:ext uri="{28A0092B-C50C-407E-A947-70E740481C1C}">
+                          <a14:useLocalDpi xmlns:a14="http://schemas.microsoft.com/office/drawing/2010/main" val="0"/>
+                        </a:ext>
+                      </a:extLst>
+                    </a:blip>
+                    <a:srcRect/>
+                    <a:stretch>
+                      <a:fillRect/>
+                    </a:stretch>
+                  </pic:blipFill>
+                  <pic:spPr bwMode="auto">
+                    <a:xfrm>
+                      <a:off x="0" y="0"/>
+                      <a:ext cx="5943600" cy="5943600"/>
+                    </a:xfrm>
+                    <a:prstGeom prst="rect">
+                      <a:avLst/>
+                    </a:prstGeom>
+                    <a:noFill/>
+                    <a:ln>
+                      <a:noFill/>
+                    </a:ln>
+                  </pic:spPr>
+                </pic:pic>
+              </a:graphicData>
+            </a:graphic>
+          </wp:inline>
+        </w:drawing>
+      </w:r>
+    </w:p>
+    <w:p>
+      <w:pPr>
+        <w:pStyle w:val="ListParagraph"/>
+        <w:numPr>
+          <w:ilvl w:val="0"/>
+          <w:numId w:val="31"/>
+        </w:numPr>
+        <w:rPr>
+          <w:b/>
+          <w:bCs/>
+        </w:rPr>
+      </w:pPr>
+      <w:r>
+        <w:rPr>
+          <w:b/>
+          <w:bCs/>
+        </w:rPr>
+        <w:t xml:space="preserve">Deaths grouped by month, </w:t>
+      </w:r>
+      <w:proofErr w:type="gramStart"/>
+      <w:r>
+        <w:rPr>
+          <w:b/>
+          <w:bCs/>
+        </w:rPr>
+        <w:t>year</w:t>
+      </w:r>
+      <w:proofErr w:type="gramEnd"/>
+      <w:r>
+        <w:rPr>
+          <w:b/>
+          <w:bCs/>
+        </w:rPr>
+        <w:t xml:space="preserve"> and every day of the week</w:t>
+      </w:r>
+    </w:p>
+    <w:p>
+      <w:pPr>
+        <w:ind w:left="360" w:firstLine="0"/>
+        <w:rPr>
+          <w:b/>
+          <w:bCs/>
+        </w:rPr>
+      </w:pPr>
+      <w:r>
+        <w:rPr>
+          <w:noProof/>
+        </w:rPr>
+        <w:lastRenderedPageBreak/>
+        <w:drawing>
+          <wp:inline distT="0" distB="0" distL="0" distR="0" wp14:anchorId="49602407" wp14:editId="7343CEB4">
+            <wp:extent cx="5943600" cy="5943600"/>
+            <wp:effectExtent l="0" t="0" r="0" b="0"/>
+            <wp:docPr id="11" name="Picture 11" descr="Chart, bar chart, PowerPoint&#10;&#10;Description automatically generated"/>
+            <wp:cNvGraphicFramePr>
+              <a:graphicFrameLocks xmlns:a="http://schemas.openxmlformats.org/drawingml/2006/main" noChangeAspect="1"/>
+            </wp:cNvGraphicFramePr>
+            <a:graphic xmlns:a="http://schemas.openxmlformats.org/drawingml/2006/main">
+              <a:graphicData uri="http://schemas.openxmlformats.org/drawingml/2006/picture">
+                <pic:pic xmlns:pic="http://schemas.openxmlformats.org/drawingml/2006/picture">
+                  <pic:nvPicPr>
+                    <pic:cNvPr id="11" name="Picture 11" descr="Chart, bar chart, PowerPoint&#10;&#10;Description automatically generated"/>
+                    <pic:cNvPicPr>
+                      <a:picLocks noChangeAspect="1" noChangeArrowheads="1"/>
+                    </pic:cNvPicPr>
+                  </pic:nvPicPr>
+                  <pic:blipFill>
+                    <a:blip r:embed="rId21">
+                      <a:extLst>
+                        <a:ext uri="{28A0092B-C50C-407E-A947-70E740481C1C}">
+                          <a14:useLocalDpi xmlns:a14="http://schemas.microsoft.com/office/drawing/2010/main" val="0"/>
+                        </a:ext>
+                      </a:extLst>
+                    </a:blip>
+                    <a:srcRect/>
+                    <a:stretch>
+                      <a:fillRect/>
+                    </a:stretch>
+                  </pic:blipFill>
+                  <pic:spPr bwMode="auto">
+                    <a:xfrm>
+                      <a:off x="0" y="0"/>
+                      <a:ext cx="5943600" cy="5943600"/>
+                    </a:xfrm>
+                    <a:prstGeom prst="rect">
+                      <a:avLst/>
+                    </a:prstGeom>
+                    <a:noFill/>
+                    <a:ln>
+                      <a:noFill/>
+                    </a:ln>
+                  </pic:spPr>
+                </pic:pic>
+              </a:graphicData>
+            </a:graphic>
+          </wp:inline>
+        </w:drawing>
+      </w:r>
+    </w:p>
+    <w:p>
+      <w:pPr>
+        <w:ind w:left="360" w:firstLine="0"/>
+      </w:pPr>
+      <w:r>
+        <w:t>In the above graphs, we are comparing the deaths and positive cases seen over every month and day of the week. These graphs help us analyze the peaks and help us in forecasting when we might see a surge in COVID cases again.</w:t>
+      </w:r>
+    </w:p>
+    <w:p>
+      <w:pPr>
+        <w:ind w:left="360" w:firstLine="0"/>
+      </w:pPr>
+    </w:p>
+    <w:p>
+      <w:pPr>
+        <w:ind w:left="360" w:firstLine="0"/>
+        <w:rPr>
+          <w:b/>
+          <w:bCs/>
+        </w:rPr>
+      </w:pPr>
+      <w:r>
+        <w:rPr>
+          <w:b/>
+          <w:bCs/>
+        </w:rPr>
+        <w:t>Feature Engineering</w:t>
+      </w:r>
+    </w:p>
+    <w:p>
+      <w:pPr>
+        <w:ind w:left="360" w:firstLine="0"/>
+        <w:jc w:val="both"/>
+      </w:pPr>
+      <w:r>
+        <w:t>Date time has been converted to Day, Month, and Year. We used the date and augmented data pertaining to the day. The type of day is important in a time-series problem, especially in problems like covid cases. For example, people may be more likely to go out on Saturdays and Sundays, which raises the likelihood of their becoming infected with Covid and, as a result, the number of positive cases that may emerge in the following days. As a solution, our team has opted to supplement data with details that can be generated based on date.</w:t>
+      </w:r>
+    </w:p>
+    <w:p>
+      <w:pPr>
+        <w:ind w:left="360" w:firstLine="0"/>
+        <w:jc w:val="both"/>
+      </w:pPr>
+    </w:p>
+    <w:p>
+      <w:pPr>
+        <w:ind w:left="360" w:firstLine="0"/>
+        <w:jc w:val="both"/>
+        <w:rPr>
+          <w:lang w:val="en-IN"/>
+        </w:rPr>
+      </w:pPr>
+      <w:r>
+        <w:lastRenderedPageBreak/>
+        <w:t>The new columns are '</w:t>
+      </w:r>
+      <w:proofErr w:type="spellStart"/>
+      <w:r>
+        <w:t>year,"month</w:t>
+      </w:r>
+      <w:proofErr w:type="spellEnd"/>
+      <w:r>
+        <w:t>,' 'day,' 'Year,' 'Month,' 'Week,' 'Day,' '</w:t>
+      </w:r>
+      <w:proofErr w:type="spellStart"/>
+      <w:r>
+        <w:t>Dayofweek</w:t>
+      </w:r>
+      <w:proofErr w:type="spellEnd"/>
+      <w:r>
+        <w:t>,' '</w:t>
+      </w:r>
+      <w:proofErr w:type="spellStart"/>
+      <w:r>
+        <w:t>Dayofyear</w:t>
+      </w:r>
+      <w:proofErr w:type="spellEnd"/>
+      <w:r>
+        <w:t xml:space="preserve">,' 'Is month end,' 'Is month start,' 'Is quarter end,' 'Is quarter start,' 'Is year end,' 'Is </w:t>
+      </w:r>
+      <w:proofErr w:type="spellStart"/>
+      <w:r>
+        <w:t>year_end</w:t>
+      </w:r>
+      <w:proofErr w:type="spellEnd"/>
+      <w:r>
+        <w:t>', '</w:t>
+      </w:r>
+      <w:proofErr w:type="spellStart"/>
+      <w:r>
+        <w:t>Is_year_start</w:t>
+      </w:r>
+      <w:proofErr w:type="spellEnd"/>
+      <w:r>
+        <w:t>'. These columns provide additional information about the type of activity that may have occurred to the model and facilitate the process of detecting patterns in the data for the model</w:t>
+      </w:r>
+      <w:r>
+        <w:rPr>
+          <w:lang w:val="en-IN"/>
+        </w:rPr>
+        <w:t xml:space="preserve">. </w:t>
+      </w:r>
+    </w:p>
+    <w:p>
+      <w:pPr>
+        <w:ind w:left="360" w:firstLine="0"/>
+        <w:rPr>
+          <w:lang w:val="en-IN"/>
+        </w:rPr>
+      </w:pPr>
+    </w:p>
+    <w:p>
+      <w:pPr>
+        <w:ind w:left="360" w:firstLine="0"/>
+      </w:pPr>
+      <w:r>
+        <w:rPr>
+          <w:lang w:val="en-IN"/>
+        </w:rPr>
+        <w:t>The other two columns added are: '</w:t>
+      </w:r>
+      <w:proofErr w:type="spellStart"/>
+      <w:r>
+        <w:rPr>
+          <w:lang w:val="en-IN"/>
+        </w:rPr>
+        <w:t>deathDecreased</w:t>
+      </w:r>
+      <w:proofErr w:type="spellEnd"/>
+      <w:r>
+        <w:rPr>
+          <w:lang w:val="en-IN"/>
+        </w:rPr>
+        <w:t>' and '</w:t>
+      </w:r>
+      <w:proofErr w:type="spellStart"/>
+      <w:r>
+        <w:rPr>
+          <w:lang w:val="en-IN"/>
+        </w:rPr>
+        <w:t>hospitalizedDecreased</w:t>
+      </w:r>
+      <w:proofErr w:type="spellEnd"/>
+      <w:r>
+        <w:rPr>
+          <w:lang w:val="en-IN"/>
+        </w:rPr>
+        <w:t>'. Some records in the dataset had negative values, suggesting a decline in that particular count from the prior days. Negative values are undesirable because they increase the possibility of diminishing gradients on the model; hence, we separated the negative values and added two extra columns to capture the notion of magnitude reduction.</w:t>
+      </w:r>
+    </w:p>
+    <w:p>
+      <w:pPr>
+        <w:ind w:left="360" w:firstLine="0"/>
+      </w:pPr>
+    </w:p>
+    <w:p>
+      <w:pPr>
+        <w:ind w:left="360" w:firstLine="0"/>
+      </w:pPr>
+    </w:p>
+    <w:p>
+      <w:pPr>
+        <w:ind w:left="360" w:firstLine="0"/>
+        <w:rPr>
+          <w:b/>
+          <w:bCs/>
+        </w:rPr>
+      </w:pPr>
+      <w:r>
+        <w:rPr>
+          <w:b/>
+          <w:bCs/>
+        </w:rPr>
+        <w:t>Initial Prediction and Forecast</w:t>
+      </w:r>
+    </w:p>
+    <w:p>
+      <w:pPr>
+        <w:ind w:left="360" w:firstLine="0"/>
+      </w:pPr>
+      <w:r>
+        <w:t xml:space="preserve">We divide the data into train and test data. We then apply a forecasting method to forecast the number of positive cases for the next 60 days using </w:t>
+      </w:r>
+    </w:p>
+    <w:p>
+      <w:pPr>
+        <w:ind w:left="360" w:firstLine="0"/>
+      </w:pPr>
+      <w:r>
+        <w:t>ARMA</w:t>
+      </w:r>
+    </w:p>
+    <w:p>
+      <w:pPr>
+        <w:ind w:left="360" w:firstLine="0"/>
+      </w:pPr>
+      <w:r>
+        <w:rPr>
+          <w:b/>
+          <w:bCs/>
+          <w:noProof/>
+        </w:rPr>
+        <w:drawing>
+          <wp:anchor distT="0" distB="0" distL="114300" distR="114300" simplePos="0" relativeHeight="251659264" behindDoc="1" locked="0" layoutInCell="1" allowOverlap="1" wp14:anchorId="544B2C29" wp14:editId="6E9563CE">
+            <wp:simplePos x="0" y="0"/>
+            <wp:positionH relativeFrom="margin">
+              <wp:posOffset>4048125</wp:posOffset>
+            </wp:positionH>
+            <wp:positionV relativeFrom="paragraph">
+              <wp:posOffset>0</wp:posOffset>
+            </wp:positionV>
+            <wp:extent cx="2314575" cy="1680210"/>
+            <wp:effectExtent l="0" t="0" r="9525" b="0"/>
+            <wp:wrapTight wrapText="bothSides">
+              <wp:wrapPolygon edited="0">
+                <wp:start x="0" y="0"/>
+                <wp:lineTo x="0" y="21306"/>
+                <wp:lineTo x="21511" y="21306"/>
+                <wp:lineTo x="21511" y="0"/>
+                <wp:lineTo x="0" y="0"/>
+              </wp:wrapPolygon>
+            </wp:wrapTight>
+            <wp:docPr id="12" name="Picture 12" descr="Chart, line chart&#10;&#10;Description automatically generated"/>
+            <wp:cNvGraphicFramePr>
+              <a:graphicFrameLocks xmlns:a="http://schemas.openxmlformats.org/drawingml/2006/main" noChangeAspect="1"/>
+            </wp:cNvGraphicFramePr>
+            <a:graphic xmlns:a="http://schemas.openxmlformats.org/drawingml/2006/main">
+              <a:graphicData uri="http://schemas.openxmlformats.org/drawingml/2006/picture">
+                <pic:pic xmlns:pic="http://schemas.openxmlformats.org/drawingml/2006/picture">
+                  <pic:nvPicPr>
+                    <pic:cNvPr id="12" name="Picture 12" descr="Chart, line chart&#10;&#10;Description automatically generated"/>
+                    <pic:cNvPicPr/>
+                  </pic:nvPicPr>
+                  <pic:blipFill>
+                    <a:blip r:embed="rId22">
+                      <a:extLst>
+                        <a:ext uri="{28A0092B-C50C-407E-A947-70E740481C1C}">
+                          <a14:useLocalDpi xmlns:a14="http://schemas.microsoft.com/office/drawing/2010/main" val="0"/>
+                        </a:ext>
+                      </a:extLst>
+                    </a:blip>
+                    <a:stretch>
+                      <a:fillRect/>
+                    </a:stretch>
+                  </pic:blipFill>
+                  <pic:spPr>
+                    <a:xfrm>
+                      <a:off x="0" y="0"/>
+                      <a:ext cx="2314575" cy="1680210"/>
+                    </a:xfrm>
+                    <a:prstGeom prst="rect">
+                      <a:avLst/>
+                    </a:prstGeom>
+                  </pic:spPr>
+                </pic:pic>
+              </a:graphicData>
+            </a:graphic>
+            <wp14:sizeRelH relativeFrom="margin">
+              <wp14:pctWidth>0</wp14:pctWidth>
+            </wp14:sizeRelH>
+            <wp14:sizeRelV relativeFrom="margin">
+              <wp14:pctHeight>0</wp14:pctHeight>
+            </wp14:sizeRelV>
+          </wp:anchor>
+        </w:drawing>
+      </w:r>
+      <w:r>
+        <w:t>In ARMA, the term "autoregressive" refers to the model's utilization of previous values to forecast future ones. Predicted values are specifically a weighted linear mixture of historical values. The main distinction between this sort of regression approach and linear regression is that in this case, the feature inputs are historical values.</w:t>
+      </w:r>
+    </w:p>
+    <w:p>
+      <w:pPr>
+        <w:ind w:left="360" w:firstLine="0"/>
+      </w:pPr>
+    </w:p>
+    <w:p>
+      <w:pPr>
+        <w:ind w:left="360" w:firstLine="0"/>
+      </w:pPr>
+      <w:r>
+        <w:t>A moving average is a weighted, linear combination of white noise terms that represents the forecasts, where white noise is a random signal. Here, it is proposed that ARMA forecasts future values by combining white noise and historical data. The behavior of market participants, such as the buying and selling of BTC, is modeled through autoregression. Wars, recessions, and political crises are all models for shock events in white noise.</w:t>
+      </w:r>
+    </w:p>
+    <w:p>
+      <w:pPr>
+        <w:ind w:left="360" w:firstLine="0"/>
+      </w:pPr>
+    </w:p>
+    <w:p>
+      <w:pPr>
+        <w:ind w:left="360" w:firstLine="0"/>
+      </w:pPr>
+      <w:r>
+        <w:t>Using SARIMAX, we can define an ARMA model.[2]</w:t>
+      </w:r>
+    </w:p>
+    <w:p>
+      <w:pPr>
+        <w:ind w:left="360" w:firstLine="0"/>
+      </w:pPr>
+      <w:r>
+        <w:t>The below graph describes our forecast graph</w:t>
+      </w:r>
+      <w:r>
+        <w:t>. Red line indicates the prediction and blue indicates the actual values</w:t>
+      </w:r>
+    </w:p>
+    <w:p>
+      <w:pPr>
+        <w:ind w:left="360" w:firstLine="0"/>
+      </w:pPr>
+      <w:r>
+        <w:rPr>
+          <w:noProof/>
+        </w:rPr>
+        <w:lastRenderedPageBreak/>
+        <w:drawing>
+          <wp:inline distT="0" distB="0" distL="0" distR="0" wp14:anchorId="3BB6DED1" wp14:editId="718EDD73">
+            <wp:extent cx="3886742" cy="2372056"/>
+            <wp:effectExtent l="0" t="0" r="0" b="9525"/>
+            <wp:docPr id="13" name="Picture 13" descr="Chart, line chart&#10;&#10;Description automatically generated"/>
+            <wp:cNvGraphicFramePr>
+              <a:graphicFrameLocks xmlns:a="http://schemas.openxmlformats.org/drawingml/2006/main" noChangeAspect="1"/>
+            </wp:cNvGraphicFramePr>
+            <a:graphic xmlns:a="http://schemas.openxmlformats.org/drawingml/2006/main">
+              <a:graphicData uri="http://schemas.openxmlformats.org/drawingml/2006/picture">
+                <pic:pic xmlns:pic="http://schemas.openxmlformats.org/drawingml/2006/picture">
+                  <pic:nvPicPr>
+                    <pic:cNvPr id="13" name="Picture 13" descr="Chart, line chart&#10;&#10;Description automatically generated"/>
+                    <pic:cNvPicPr/>
+                  </pic:nvPicPr>
+                  <pic:blipFill>
+                    <a:blip r:embed="rId23"/>
+                    <a:stretch>
+                      <a:fillRect/>
+                    </a:stretch>
+                  </pic:blipFill>
+                  <pic:spPr>
+                    <a:xfrm>
+                      <a:off x="0" y="0"/>
+                      <a:ext cx="3886742" cy="2372056"/>
+                    </a:xfrm>
+                    <a:prstGeom prst="rect">
+                      <a:avLst/>
+                    </a:prstGeom>
+                  </pic:spPr>
+                </pic:pic>
+              </a:graphicData>
+            </a:graphic>
+          </wp:inline>
+        </w:drawing>
+      </w:r>
+    </w:p>
+    <w:p>
+      <w:pPr>
+        <w:ind w:left="360" w:firstLine="0"/>
+        <w:rPr>
+          <w:b/>
+          <w:bCs/>
+        </w:rPr>
+      </w:pPr>
+    </w:p>
+    <w:p>
+      <w:pPr>
+        <w:ind w:firstLine="0"/>
+      </w:pPr>
+    </w:p>
     <w:p>
       <w:pPr>
         <w:jc w:val="center"/>
@@ -2404,7 +3223,51 @@
         <w:tab/>
       </w:r>
       <w:r>
-        <w:t>&lt;Conclusion here&gt;</w:t>
+        <w:t>From the above graphs, we can conclude the following:</w:t>
+      </w:r>
+    </w:p>
+    <w:p>
+      <w:pPr>
+        <w:pStyle w:val="ListParagraph"/>
+        <w:numPr>
+          <w:ilvl w:val="0"/>
+          <w:numId w:val="32"/>
+        </w:numPr>
+      </w:pPr>
+      <w:r>
+        <w:t>The peak covid positive months were January and February 2021</w:t>
+      </w:r>
+    </w:p>
+    <w:p>
+      <w:pPr>
+        <w:pStyle w:val="ListParagraph"/>
+        <w:numPr>
+          <w:ilvl w:val="0"/>
+          <w:numId w:val="32"/>
+        </w:numPr>
+      </w:pPr>
+      <w:r>
+        <w:t>The deaths have also occurred in higher numbers during these months.</w:t>
+      </w:r>
+    </w:p>
+    <w:p>
+      <w:pPr>
+        <w:pStyle w:val="ListParagraph"/>
+        <w:numPr>
+          <w:ilvl w:val="0"/>
+          <w:numId w:val="32"/>
+        </w:numPr>
+      </w:pPr>
+      <w:r>
+        <w:t xml:space="preserve">We </w:t>
+      </w:r>
+      <w:proofErr w:type="gramStart"/>
+      <w:r>
+        <w:t>forecasting</w:t>
+      </w:r>
+      <w:proofErr w:type="gramEnd"/>
+      <w:r>
+        <w:t xml:space="preserve"> model can predict with Root mean square error of 205 at this point in our project.</w:t>
       </w:r>
     </w:p>
     <w:p/>
@@ -2434,35 +3297,67 @@
         <w:shd w:val="clear" w:color="auto" w:fill="FFFFFF"/>
         <w:ind w:left="1080"/>
         <w:rPr>
-          <w:b/>
-          <w:bCs/>
+          <w:color w:val="000000" w:themeColor="text1"/>
         </w:rPr>
       </w:pPr>
       <w:r>
         <w:rPr>
           <w:rFonts w:cstheme="minorHAnsi"/>
-          <w:color w:val="212121"/>
+          <w:color w:val="000000" w:themeColor="text1"/>
         </w:rPr>
         <w:t xml:space="preserve">The COVID Tracking Project – Massachusetts </w:t>
       </w:r>
-      <w:hyperlink r:id="rId17" w:history="1">
+      <w:hyperlink r:id="rId24" w:history="1">
         <w:r>
           <w:rPr>
             <w:rStyle w:val="Hyperlink"/>
+            <w:color w:val="000000" w:themeColor="text1"/>
           </w:rPr>
           <w:t>https://covidtracking.com/data/state/massachusetts</w:t>
         </w:r>
       </w:hyperlink>
       <w:r>
+        <w:rPr>
+          <w:color w:val="000000" w:themeColor="text1"/>
+        </w:rPr>
         <w:t xml:space="preserve"> </w:t>
       </w:r>
     </w:p>
     <w:p>
       <w:pPr>
+        <w:pStyle w:val="ListParagraph"/>
+        <w:numPr>
+          <w:ilvl w:val="0"/>
+          <w:numId w:val="29"/>
+        </w:numPr>
+        <w:shd w:val="clear" w:color="auto" w:fill="FFFFFF"/>
+        <w:ind w:left="1080"/>
+        <w:rPr>
+          <w:color w:val="000000" w:themeColor="text1"/>
+        </w:rPr>
+      </w:pPr>
+      <w:hyperlink r:id="rId25" w:history="1">
+        <w:r>
+          <w:rPr>
+            <w:rStyle w:val="Hyperlink"/>
+            <w:color w:val="000000" w:themeColor="text1"/>
+            <w:u w:val="none"/>
+          </w:rPr>
+          <w:t>Sadrach Pierre</w:t>
+        </w:r>
+      </w:hyperlink>
+      <w:r>
+        <w:rPr>
+          <w:color w:val="000000" w:themeColor="text1"/>
+        </w:rPr>
+        <w:t xml:space="preserve"> “A Guide to Time Series Forecasting in Python” retrieved from https://builtin.com/</w:t>
+      </w:r>
+    </w:p>
+    <w:p>
+      <w:pPr>
         <w:ind w:firstLine="0"/>
         <w:rPr>
-          <w:b/>
-          <w:bCs/>
+          <w:color w:val="000000" w:themeColor="text1"/>
         </w:rPr>
       </w:pPr>
     </w:p>
@@ -2472,8 +3367,8 @@
       </w:r>
     </w:p>
     <w:sectPr>
-      <w:headerReference w:type="default" r:id="rId18"/>
-      <w:headerReference w:type="first" r:id="rId19"/>
+      <w:headerReference w:type="default" r:id="rId26"/>
+      <w:headerReference w:type="first" r:id="rId27"/>
       <w:footnotePr>
         <w:pos w:val="beneathText"/>
       </w:footnotePr>
@@ -2489,7 +3384,7 @@
 </file>
 
 <file path=word/endnotes.xml><?xml version="1.0" encoding="utf-8"?>
-<w:endnotes xmlns:wpc="http://schemas.microsoft.com/office/word/2010/wordprocessingCanvas" xmlns:cx="http://schemas.microsoft.com/office/drawing/2014/chartex" xmlns:cx1="http://schemas.microsoft.com/office/drawing/2015/9/8/chartex" xmlns:cx2="http://schemas.microsoft.com/office/drawing/2015/10/21/chartex" xmlns:cx3="http://schemas.microsoft.com/office/drawing/2016/5/9/chartex" xmlns:cx4="http://schemas.microsoft.com/office/drawing/2016/5/10/chartex" xmlns:cx5="http://schemas.microsoft.com/office/drawing/2016/5/11/chartex" xmlns:cx6="http://schemas.microsoft.com/office/drawing/2016/5/12/chartex" xmlns:cx7="http://schemas.microsoft.com/office/drawing/2016/5/13/chartex" xmlns:cx8="http://schemas.microsoft.com/office/drawing/2016/5/14/chartex" xmlns:mc="http://schemas.openxmlformats.org/markup-compatibility/2006" xmlns:aink="http://schemas.microsoft.com/office/drawing/2016/ink" xmlns:am3d="http://schemas.microsoft.com/office/drawing/2017/model3d" xmlns:o="urn:schemas-microsoft-com:office:office" xmlns:oel="http://schemas.microsoft.com/office/2019/extlst" xmlns:r="http://schemas.openxmlformats.org/officeDocument/2006/relationships" xmlns:m="http://schemas.openxmlformats.org/officeDocument/2006/math" xmlns:v="urn:schemas-microsoft-com:vml" xmlns:wp14="http://schemas.microsoft.com/office/word/2010/wordprocessingDrawing" xmlns:wp="http://schemas.openxmlformats.org/drawingml/2006/wordprocessingDrawing" xmlns:w10="urn:schemas-microsoft-com:office:word" xmlns:w="http://schemas.openxmlformats.org/wordprocessingml/2006/main" xmlns:w14="http://schemas.microsoft.com/office/word/2010/wordml" xmlns:w15="http://schemas.microsoft.com/office/word/2012/wordml" xmlns:w16cex="http://schemas.microsoft.com/office/word/2018/wordml/cex" xmlns:w16cid="http://schemas.microsoft.com/office/word/2016/wordml/cid" xmlns:w16="http://schemas.microsoft.com/office/word/2018/wordml" xmlns:w16sdtdh="http://schemas.microsoft.com/office/word/2020/wordml/sdtdatahash" xmlns:w16se="http://schemas.microsoft.com/office/word/2015/wordml/symex" xmlns:wpg="http://schemas.microsoft.com/office/word/2010/wordprocessingGroup" xmlns:wpi="http://schemas.microsoft.com/office/word/2010/wordprocessingInk" xmlns:wne="http://schemas.microsoft.com/office/word/2006/wordml" xmlns:wps="http://schemas.microsoft.com/office/word/2010/wordprocessingShape" mc:Ignorable="w14 w15 w16se w16cid w16 w16cex w16sdtdh wp14">
+<w:endnotes xmlns:wpc="http://schemas.microsoft.com/office/word/2010/wordprocessingCanvas" xmlns:cx="http://schemas.microsoft.com/office/drawing/2014/chartex" xmlns:cx1="http://schemas.microsoft.com/office/drawing/2015/9/8/chartex" xmlns:cx2="http://schemas.microsoft.com/office/drawing/2015/10/21/chartex" xmlns:cx3="http://schemas.microsoft.com/office/drawing/2016/5/9/chartex" xmlns:cx4="http://schemas.microsoft.com/office/drawing/2016/5/10/chartex" xmlns:cx5="http://schemas.microsoft.com/office/drawing/2016/5/11/chartex" xmlns:cx6="http://schemas.microsoft.com/office/drawing/2016/5/12/chartex" xmlns:cx7="http://schemas.microsoft.com/office/drawing/2016/5/13/chartex" xmlns:cx8="http://schemas.microsoft.com/office/drawing/2016/5/14/chartex" xmlns:mc="http://schemas.openxmlformats.org/markup-compatibility/2006" xmlns:aink="http://schemas.microsoft.com/office/drawing/2016/ink" xmlns:am3d="http://schemas.microsoft.com/office/drawing/2017/model3d" xmlns:o="urn:schemas-microsoft-com:office:office" xmlns:r="http://schemas.openxmlformats.org/officeDocument/2006/relationships" xmlns:m="http://schemas.openxmlformats.org/officeDocument/2006/math" xmlns:v="urn:schemas-microsoft-com:vml" xmlns:wp14="http://schemas.microsoft.com/office/word/2010/wordprocessingDrawing" xmlns:wp="http://schemas.openxmlformats.org/drawingml/2006/wordprocessingDrawing" xmlns:w10="urn:schemas-microsoft-com:office:word" xmlns:w="http://schemas.openxmlformats.org/wordprocessingml/2006/main" xmlns:w14="http://schemas.microsoft.com/office/word/2010/wordml" xmlns:w15="http://schemas.microsoft.com/office/word/2012/wordml" xmlns:w16cex="http://schemas.microsoft.com/office/word/2018/wordml/cex" xmlns:w16cid="http://schemas.microsoft.com/office/word/2016/wordml/cid" xmlns:w16="http://schemas.microsoft.com/office/word/2018/wordml" xmlns:w16sdtdh="http://schemas.microsoft.com/office/word/2020/wordml/sdtdatahash" xmlns:w16se="http://schemas.microsoft.com/office/word/2015/wordml/symex" xmlns:wpg="http://schemas.microsoft.com/office/word/2010/wordprocessingGroup" xmlns:wpi="http://schemas.microsoft.com/office/word/2010/wordprocessingInk" xmlns:wne="http://schemas.microsoft.com/office/word/2006/wordml" xmlns:wps="http://schemas.microsoft.com/office/word/2010/wordprocessingShape" mc:Ignorable="w14 w15 w16se w16cid w16 w16cex w16sdtdh wp14">
   <w:endnote w:type="separator" w:id="-1">
     <w:p>
       <w:r>
@@ -2508,7 +3403,7 @@
 </file>
 
 <file path=word/footnotes.xml><?xml version="1.0" encoding="utf-8"?>
-<w:footnotes xmlns:wpc="http://schemas.microsoft.com/office/word/2010/wordprocessingCanvas" xmlns:cx="http://schemas.microsoft.com/office/drawing/2014/chartex" xmlns:cx1="http://schemas.microsoft.com/office/drawing/2015/9/8/chartex" xmlns:cx2="http://schemas.microsoft.com/office/drawing/2015/10/21/chartex" xmlns:cx3="http://schemas.microsoft.com/office/drawing/2016/5/9/chartex" xmlns:cx4="http://schemas.microsoft.com/office/drawing/2016/5/10/chartex" xmlns:cx5="http://schemas.microsoft.com/office/drawing/2016/5/11/chartex" xmlns:cx6="http://schemas.microsoft.com/office/drawing/2016/5/12/chartex" xmlns:cx7="http://schemas.microsoft.com/office/drawing/2016/5/13/chartex" xmlns:cx8="http://schemas.microsoft.com/office/drawing/2016/5/14/chartex" xmlns:mc="http://schemas.openxmlformats.org/markup-compatibility/2006" xmlns:aink="http://schemas.microsoft.com/office/drawing/2016/ink" xmlns:am3d="http://schemas.microsoft.com/office/drawing/2017/model3d" xmlns:o="urn:schemas-microsoft-com:office:office" xmlns:oel="http://schemas.microsoft.com/office/2019/extlst" xmlns:r="http://schemas.openxmlformats.org/officeDocument/2006/relationships" xmlns:m="http://schemas.openxmlformats.org/officeDocument/2006/math" xmlns:v="urn:schemas-microsoft-com:vml" xmlns:wp14="http://schemas.microsoft.com/office/word/2010/wordprocessingDrawing" xmlns:wp="http://schemas.openxmlformats.org/drawingml/2006/wordprocessingDrawing" xmlns:w10="urn:schemas-microsoft-com:office:word" xmlns:w="http://schemas.openxmlformats.org/wordprocessingml/2006/main" xmlns:w14="http://schemas.microsoft.com/office/word/2010/wordml" xmlns:w15="http://schemas.microsoft.com/office/word/2012/wordml" xmlns:w16cex="http://schemas.microsoft.com/office/word/2018/wordml/cex" xmlns:w16cid="http://schemas.microsoft.com/office/word/2016/wordml/cid" xmlns:w16="http://schemas.microsoft.com/office/word/2018/wordml" xmlns:w16sdtdh="http://schemas.microsoft.com/office/word/2020/wordml/sdtdatahash" xmlns:w16se="http://schemas.microsoft.com/office/word/2015/wordml/symex" xmlns:wpg="http://schemas.microsoft.com/office/word/2010/wordprocessingGroup" xmlns:wpi="http://schemas.microsoft.com/office/word/2010/wordprocessingInk" xmlns:wne="http://schemas.microsoft.com/office/word/2006/wordml" xmlns:wps="http://schemas.microsoft.com/office/word/2010/wordprocessingShape" mc:Ignorable="w14 w15 w16se w16cid w16 w16cex w16sdtdh wp14">
+<w:footnotes xmlns:wpc="http://schemas.microsoft.com/office/word/2010/wordprocessingCanvas" xmlns:cx="http://schemas.microsoft.com/office/drawing/2014/chartex" xmlns:cx1="http://schemas.microsoft.com/office/drawing/2015/9/8/chartex" xmlns:cx2="http://schemas.microsoft.com/office/drawing/2015/10/21/chartex" xmlns:cx3="http://schemas.microsoft.com/office/drawing/2016/5/9/chartex" xmlns:cx4="http://schemas.microsoft.com/office/drawing/2016/5/10/chartex" xmlns:cx5="http://schemas.microsoft.com/office/drawing/2016/5/11/chartex" xmlns:cx6="http://schemas.microsoft.com/office/drawing/2016/5/12/chartex" xmlns:cx7="http://schemas.microsoft.com/office/drawing/2016/5/13/chartex" xmlns:cx8="http://schemas.microsoft.com/office/drawing/2016/5/14/chartex" xmlns:mc="http://schemas.openxmlformats.org/markup-compatibility/2006" xmlns:aink="http://schemas.microsoft.com/office/drawing/2016/ink" xmlns:am3d="http://schemas.microsoft.com/office/drawing/2017/model3d" xmlns:o="urn:schemas-microsoft-com:office:office" xmlns:r="http://schemas.openxmlformats.org/officeDocument/2006/relationships" xmlns:m="http://schemas.openxmlformats.org/officeDocument/2006/math" xmlns:v="urn:schemas-microsoft-com:vml" xmlns:wp14="http://schemas.microsoft.com/office/word/2010/wordprocessingDrawing" xmlns:wp="http://schemas.openxmlformats.org/drawingml/2006/wordprocessingDrawing" xmlns:w10="urn:schemas-microsoft-com:office:word" xmlns:w="http://schemas.openxmlformats.org/wordprocessingml/2006/main" xmlns:w14="http://schemas.microsoft.com/office/word/2010/wordml" xmlns:w15="http://schemas.microsoft.com/office/word/2012/wordml" xmlns:w16cex="http://schemas.microsoft.com/office/word/2018/wordml/cex" xmlns:w16cid="http://schemas.microsoft.com/office/word/2016/wordml/cid" xmlns:w16="http://schemas.microsoft.com/office/word/2018/wordml" xmlns:w16sdtdh="http://schemas.microsoft.com/office/word/2020/wordml/sdtdatahash" xmlns:w16se="http://schemas.microsoft.com/office/word/2015/wordml/symex" xmlns:wpg="http://schemas.microsoft.com/office/word/2010/wordprocessingGroup" xmlns:wpi="http://schemas.microsoft.com/office/word/2010/wordprocessingInk" xmlns:wne="http://schemas.microsoft.com/office/word/2006/wordml" xmlns:wps="http://schemas.microsoft.com/office/word/2010/wordprocessingShape" mc:Ignorable="w14 w15 w16se w16cid w16 w16cex w16sdtdh wp14">
   <w:footnote w:type="separator" w:id="-1">
     <w:p>
       <w:r>
@@ -2527,7 +3422,7 @@
 </file>
 
 <file path=word/header1.xml><?xml version="1.0" encoding="utf-8"?>
-<w:hdr xmlns:wpc="http://schemas.microsoft.com/office/word/2010/wordprocessingCanvas" xmlns:cx="http://schemas.microsoft.com/office/drawing/2014/chartex" xmlns:cx1="http://schemas.microsoft.com/office/drawing/2015/9/8/chartex" xmlns:cx2="http://schemas.microsoft.com/office/drawing/2015/10/21/chartex" xmlns:cx3="http://schemas.microsoft.com/office/drawing/2016/5/9/chartex" xmlns:cx4="http://schemas.microsoft.com/office/drawing/2016/5/10/chartex" xmlns:cx5="http://schemas.microsoft.com/office/drawing/2016/5/11/chartex" xmlns:cx6="http://schemas.microsoft.com/office/drawing/2016/5/12/chartex" xmlns:cx7="http://schemas.microsoft.com/office/drawing/2016/5/13/chartex" xmlns:cx8="http://schemas.microsoft.com/office/drawing/2016/5/14/chartex" xmlns:mc="http://schemas.openxmlformats.org/markup-compatibility/2006" xmlns:aink="http://schemas.microsoft.com/office/drawing/2016/ink" xmlns:am3d="http://schemas.microsoft.com/office/drawing/2017/model3d" xmlns:o="urn:schemas-microsoft-com:office:office" xmlns:oel="http://schemas.microsoft.com/office/2019/extlst" xmlns:r="http://schemas.openxmlformats.org/officeDocument/2006/relationships" xmlns:m="http://schemas.openxmlformats.org/officeDocument/2006/math" xmlns:v="urn:schemas-microsoft-com:vml" xmlns:wp14="http://schemas.microsoft.com/office/word/2010/wordprocessingDrawing" xmlns:wp="http://schemas.openxmlformats.org/drawingml/2006/wordprocessingDrawing" xmlns:w10="urn:schemas-microsoft-com:office:word" xmlns:w="http://schemas.openxmlformats.org/wordprocessingml/2006/main" xmlns:w14="http://schemas.microsoft.com/office/word/2010/wordml" xmlns:w15="http://schemas.microsoft.com/office/word/2012/wordml" xmlns:w16cex="http://schemas.microsoft.com/office/word/2018/wordml/cex" xmlns:w16cid="http://schemas.microsoft.com/office/word/2016/wordml/cid" xmlns:w16="http://schemas.microsoft.com/office/word/2018/wordml" xmlns:w16sdtdh="http://schemas.microsoft.com/office/word/2020/wordml/sdtdatahash" xmlns:w16se="http://schemas.microsoft.com/office/word/2015/wordml/symex" xmlns:wpg="http://schemas.microsoft.com/office/word/2010/wordprocessingGroup" xmlns:wpi="http://schemas.microsoft.com/office/word/2010/wordprocessingInk" xmlns:wne="http://schemas.microsoft.com/office/word/2006/wordml" xmlns:wps="http://schemas.microsoft.com/office/word/2010/wordprocessingShape" mc:Ignorable="w14 w15 w16se w16cid w16 w16cex w16sdtdh wp14">
+<w:hdr xmlns:wpc="http://schemas.microsoft.com/office/word/2010/wordprocessingCanvas" xmlns:cx="http://schemas.microsoft.com/office/drawing/2014/chartex" xmlns:cx1="http://schemas.microsoft.com/office/drawing/2015/9/8/chartex" xmlns:cx2="http://schemas.microsoft.com/office/drawing/2015/10/21/chartex" xmlns:cx3="http://schemas.microsoft.com/office/drawing/2016/5/9/chartex" xmlns:cx4="http://schemas.microsoft.com/office/drawing/2016/5/10/chartex" xmlns:cx5="http://schemas.microsoft.com/office/drawing/2016/5/11/chartex" xmlns:cx6="http://schemas.microsoft.com/office/drawing/2016/5/12/chartex" xmlns:cx7="http://schemas.microsoft.com/office/drawing/2016/5/13/chartex" xmlns:cx8="http://schemas.microsoft.com/office/drawing/2016/5/14/chartex" xmlns:mc="http://schemas.openxmlformats.org/markup-compatibility/2006" xmlns:aink="http://schemas.microsoft.com/office/drawing/2016/ink" xmlns:am3d="http://schemas.microsoft.com/office/drawing/2017/model3d" xmlns:o="urn:schemas-microsoft-com:office:office" xmlns:r="http://schemas.openxmlformats.org/officeDocument/2006/relationships" xmlns:m="http://schemas.openxmlformats.org/officeDocument/2006/math" xmlns:v="urn:schemas-microsoft-com:vml" xmlns:wp14="http://schemas.microsoft.com/office/word/2010/wordprocessingDrawing" xmlns:wp="http://schemas.openxmlformats.org/drawingml/2006/wordprocessingDrawing" xmlns:w10="urn:schemas-microsoft-com:office:word" xmlns:w="http://schemas.openxmlformats.org/wordprocessingml/2006/main" xmlns:w14="http://schemas.microsoft.com/office/word/2010/wordml" xmlns:w15="http://schemas.microsoft.com/office/word/2012/wordml" xmlns:w16cex="http://schemas.microsoft.com/office/word/2018/wordml/cex" xmlns:w16cid="http://schemas.microsoft.com/office/word/2016/wordml/cid" xmlns:w16="http://schemas.microsoft.com/office/word/2018/wordml" xmlns:w16sdtdh="http://schemas.microsoft.com/office/word/2020/wordml/sdtdatahash" xmlns:w16se="http://schemas.microsoft.com/office/word/2015/wordml/symex" xmlns:wpg="http://schemas.microsoft.com/office/word/2010/wordprocessingGroup" xmlns:wpi="http://schemas.microsoft.com/office/word/2010/wordprocessingInk" xmlns:wne="http://schemas.microsoft.com/office/word/2006/wordml" xmlns:wps="http://schemas.microsoft.com/office/word/2010/wordprocessingShape" mc:Ignorable="w14 w15 w16se w16cid w16 w16cex w16sdtdh wp14">
   <w:p>
     <w:pPr>
       <w:pStyle w:val="Header"/>
@@ -2547,6 +3442,7 @@
         <w15:appearance w15:val="hidden"/>
         <w:text/>
       </w:sdtPr>
+      <w:sdtEndPr/>
       <w:sdtContent>
         <w:r>
           <w:rPr>
@@ -2599,7 +3495,7 @@
 </file>
 
 <file path=word/header2.xml><?xml version="1.0" encoding="utf-8"?>
-<w:hdr xmlns:wpc="http://schemas.microsoft.com/office/word/2010/wordprocessingCanvas" xmlns:cx="http://schemas.microsoft.com/office/drawing/2014/chartex" xmlns:cx1="http://schemas.microsoft.com/office/drawing/2015/9/8/chartex" xmlns:cx2="http://schemas.microsoft.com/office/drawing/2015/10/21/chartex" xmlns:cx3="http://schemas.microsoft.com/office/drawing/2016/5/9/chartex" xmlns:cx4="http://schemas.microsoft.com/office/drawing/2016/5/10/chartex" xmlns:cx5="http://schemas.microsoft.com/office/drawing/2016/5/11/chartex" xmlns:cx6="http://schemas.microsoft.com/office/drawing/2016/5/12/chartex" xmlns:cx7="http://schemas.microsoft.com/office/drawing/2016/5/13/chartex" xmlns:cx8="http://schemas.microsoft.com/office/drawing/2016/5/14/chartex" xmlns:mc="http://schemas.openxmlformats.org/markup-compatibility/2006" xmlns:aink="http://schemas.microsoft.com/office/drawing/2016/ink" xmlns:am3d="http://schemas.microsoft.com/office/drawing/2017/model3d" xmlns:o="urn:schemas-microsoft-com:office:office" xmlns:oel="http://schemas.microsoft.com/office/2019/extlst" xmlns:r="http://schemas.openxmlformats.org/officeDocument/2006/relationships" xmlns:m="http://schemas.openxmlformats.org/officeDocument/2006/math" xmlns:v="urn:schemas-microsoft-com:vml" xmlns:wp14="http://schemas.microsoft.com/office/word/2010/wordprocessingDrawing" xmlns:wp="http://schemas.openxmlformats.org/drawingml/2006/wordprocessingDrawing" xmlns:w10="urn:schemas-microsoft-com:office:word" xmlns:w="http://schemas.openxmlformats.org/wordprocessingml/2006/main" xmlns:w14="http://schemas.microsoft.com/office/word/2010/wordml" xmlns:w15="http://schemas.microsoft.com/office/word/2012/wordml" xmlns:w16cex="http://schemas.microsoft.com/office/word/2018/wordml/cex" xmlns:w16cid="http://schemas.microsoft.com/office/word/2016/wordml/cid" xmlns:w16="http://schemas.microsoft.com/office/word/2018/wordml" xmlns:w16sdtdh="http://schemas.microsoft.com/office/word/2020/wordml/sdtdatahash" xmlns:w16se="http://schemas.microsoft.com/office/word/2015/wordml/symex" xmlns:wpg="http://schemas.microsoft.com/office/word/2010/wordprocessingGroup" xmlns:wpi="http://schemas.microsoft.com/office/word/2010/wordprocessingInk" xmlns:wne="http://schemas.microsoft.com/office/word/2006/wordml" xmlns:wps="http://schemas.microsoft.com/office/word/2010/wordprocessingShape" mc:Ignorable="w14 w15 w16se w16cid w16 w16cex w16sdtdh wp14">
+<w:hdr xmlns:wpc="http://schemas.microsoft.com/office/word/2010/wordprocessingCanvas" xmlns:cx="http://schemas.microsoft.com/office/drawing/2014/chartex" xmlns:cx1="http://schemas.microsoft.com/office/drawing/2015/9/8/chartex" xmlns:cx2="http://schemas.microsoft.com/office/drawing/2015/10/21/chartex" xmlns:cx3="http://schemas.microsoft.com/office/drawing/2016/5/9/chartex" xmlns:cx4="http://schemas.microsoft.com/office/drawing/2016/5/10/chartex" xmlns:cx5="http://schemas.microsoft.com/office/drawing/2016/5/11/chartex" xmlns:cx6="http://schemas.microsoft.com/office/drawing/2016/5/12/chartex" xmlns:cx7="http://schemas.microsoft.com/office/drawing/2016/5/13/chartex" xmlns:cx8="http://schemas.microsoft.com/office/drawing/2016/5/14/chartex" xmlns:mc="http://schemas.openxmlformats.org/markup-compatibility/2006" xmlns:aink="http://schemas.microsoft.com/office/drawing/2016/ink" xmlns:am3d="http://schemas.microsoft.com/office/drawing/2017/model3d" xmlns:o="urn:schemas-microsoft-com:office:office" xmlns:r="http://schemas.openxmlformats.org/officeDocument/2006/relationships" xmlns:m="http://schemas.openxmlformats.org/officeDocument/2006/math" xmlns:v="urn:schemas-microsoft-com:vml" xmlns:wp14="http://schemas.microsoft.com/office/word/2010/wordprocessingDrawing" xmlns:wp="http://schemas.openxmlformats.org/drawingml/2006/wordprocessingDrawing" xmlns:w10="urn:schemas-microsoft-com:office:word" xmlns:w="http://schemas.openxmlformats.org/wordprocessingml/2006/main" xmlns:w14="http://schemas.microsoft.com/office/word/2010/wordml" xmlns:w15="http://schemas.microsoft.com/office/word/2012/wordml" xmlns:w16cex="http://schemas.microsoft.com/office/word/2018/wordml/cex" xmlns:w16cid="http://schemas.microsoft.com/office/word/2016/wordml/cid" xmlns:w16="http://schemas.microsoft.com/office/word/2018/wordml" xmlns:w16sdtdh="http://schemas.microsoft.com/office/word/2020/wordml/sdtdatahash" xmlns:w16se="http://schemas.microsoft.com/office/word/2015/wordml/symex" xmlns:wpg="http://schemas.microsoft.com/office/word/2010/wordprocessingGroup" xmlns:wpi="http://schemas.microsoft.com/office/word/2010/wordprocessingInk" xmlns:wne="http://schemas.microsoft.com/office/word/2006/wordml" xmlns:wps="http://schemas.microsoft.com/office/word/2010/wordprocessingShape" mc:Ignorable="w14 w15 w16se w16cid w16 w16cex w16sdtdh wp14">
   <w:p>
     <w:pPr>
       <w:pStyle w:val="Header"/>
@@ -2627,7 +3523,7 @@
 </file>
 
 <file path=word/numbering.xml><?xml version="1.0" encoding="utf-8"?>
-<w:numbering xmlns:wpc="http://schemas.microsoft.com/office/word/2010/wordprocessingCanvas" xmlns:cx="http://schemas.microsoft.com/office/drawing/2014/chartex" xmlns:cx1="http://schemas.microsoft.com/office/drawing/2015/9/8/chartex" xmlns:cx2="http://schemas.microsoft.com/office/drawing/2015/10/21/chartex" xmlns:cx3="http://schemas.microsoft.com/office/drawing/2016/5/9/chartex" xmlns:cx4="http://schemas.microsoft.com/office/drawing/2016/5/10/chartex" xmlns:cx5="http://schemas.microsoft.com/office/drawing/2016/5/11/chartex" xmlns:cx6="http://schemas.microsoft.com/office/drawing/2016/5/12/chartex" xmlns:cx7="http://schemas.microsoft.com/office/drawing/2016/5/13/chartex" xmlns:cx8="http://schemas.microsoft.com/office/drawing/2016/5/14/chartex" xmlns:mc="http://schemas.openxmlformats.org/markup-compatibility/2006" xmlns:aink="http://schemas.microsoft.com/office/drawing/2016/ink" xmlns:am3d="http://schemas.microsoft.com/office/drawing/2017/model3d" xmlns:o="urn:schemas-microsoft-com:office:office" xmlns:oel="http://schemas.microsoft.com/office/2019/extlst" xmlns:r="http://schemas.openxmlformats.org/officeDocument/2006/relationships" xmlns:m="http://schemas.openxmlformats.org/officeDocument/2006/math" xmlns:v="urn:schemas-microsoft-com:vml" xmlns:wp14="http://schemas.microsoft.com/office/word/2010/wordprocessingDrawing" xmlns:wp="http://schemas.openxmlformats.org/drawingml/2006/wordprocessingDrawing" xmlns:w10="urn:schemas-microsoft-com:office:word" xmlns:w="http://schemas.openxmlformats.org/wordprocessingml/2006/main" xmlns:w14="http://schemas.microsoft.com/office/word/2010/wordml" xmlns:w15="http://schemas.microsoft.com/office/word/2012/wordml" xmlns:w16cex="http://schemas.microsoft.com/office/word/2018/wordml/cex" xmlns:w16cid="http://schemas.microsoft.com/office/word/2016/wordml/cid" xmlns:w16="http://schemas.microsoft.com/office/word/2018/wordml" xmlns:w16sdtdh="http://schemas.microsoft.com/office/word/2020/wordml/sdtdatahash" xmlns:w16se="http://schemas.microsoft.com/office/word/2015/wordml/symex" xmlns:wpg="http://schemas.microsoft.com/office/word/2010/wordprocessingGroup" xmlns:wpi="http://schemas.microsoft.com/office/word/2010/wordprocessingInk" xmlns:wne="http://schemas.microsoft.com/office/word/2006/wordml" xmlns:wps="http://schemas.microsoft.com/office/word/2010/wordprocessingShape" mc:Ignorable="w14 w15 w16se w16cid w16 w16cex w16sdtdh wp14">
+<w:numbering xmlns:wpc="http://schemas.microsoft.com/office/word/2010/wordprocessingCanvas" xmlns:cx="http://schemas.microsoft.com/office/drawing/2014/chartex" xmlns:cx1="http://schemas.microsoft.com/office/drawing/2015/9/8/chartex" xmlns:cx2="http://schemas.microsoft.com/office/drawing/2015/10/21/chartex" xmlns:cx3="http://schemas.microsoft.com/office/drawing/2016/5/9/chartex" xmlns:cx4="http://schemas.microsoft.com/office/drawing/2016/5/10/chartex" xmlns:cx5="http://schemas.microsoft.com/office/drawing/2016/5/11/chartex" xmlns:cx6="http://schemas.microsoft.com/office/drawing/2016/5/12/chartex" xmlns:cx7="http://schemas.microsoft.com/office/drawing/2016/5/13/chartex" xmlns:cx8="http://schemas.microsoft.com/office/drawing/2016/5/14/chartex" xmlns:mc="http://schemas.openxmlformats.org/markup-compatibility/2006" xmlns:aink="http://schemas.microsoft.com/office/drawing/2016/ink" xmlns:am3d="http://schemas.microsoft.com/office/drawing/2017/model3d" xmlns:o="urn:schemas-microsoft-com:office:office" xmlns:r="http://schemas.openxmlformats.org/officeDocument/2006/relationships" xmlns:m="http://schemas.openxmlformats.org/officeDocument/2006/math" xmlns:v="urn:schemas-microsoft-com:vml" xmlns:wp14="http://schemas.microsoft.com/office/word/2010/wordprocessingDrawing" xmlns:wp="http://schemas.openxmlformats.org/drawingml/2006/wordprocessingDrawing" xmlns:w10="urn:schemas-microsoft-com:office:word" xmlns:w="http://schemas.openxmlformats.org/wordprocessingml/2006/main" xmlns:w14="http://schemas.microsoft.com/office/word/2010/wordml" xmlns:w15="http://schemas.microsoft.com/office/word/2012/wordml" xmlns:w16cex="http://schemas.microsoft.com/office/word/2018/wordml/cex" xmlns:w16cid="http://schemas.microsoft.com/office/word/2016/wordml/cid" xmlns:w16="http://schemas.microsoft.com/office/word/2018/wordml" xmlns:w16sdtdh="http://schemas.microsoft.com/office/word/2020/wordml/sdtdatahash" xmlns:w16se="http://schemas.microsoft.com/office/word/2015/wordml/symex" xmlns:wpg="http://schemas.microsoft.com/office/word/2010/wordprocessingGroup" xmlns:wpi="http://schemas.microsoft.com/office/word/2010/wordprocessingInk" xmlns:wne="http://schemas.microsoft.com/office/word/2006/wordml" xmlns:wps="http://schemas.microsoft.com/office/word/2010/wordprocessingShape" mc:Ignorable="w14 w15 w16se w16cid w16 w16cex w16sdtdh wp14">
   <w:abstractNum w:abstractNumId="0" w15:restartNumberingAfterBreak="0">
     <w:nsid w:val="FFFFFF7C"/>
     <w:multiLevelType w:val="singleLevel"/>
@@ -2827,6 +3723,95 @@
     </w:lvl>
   </w:abstractNum>
   <w:abstractNum w:abstractNumId="10" w15:restartNumberingAfterBreak="0">
+    <w:nsid w:val="000A219B"/>
+    <w:multiLevelType w:val="hybridMultilevel"/>
+    <w:tmpl w:val="642AFB9A"/>
+    <w:lvl w:ilvl="0" w:tplc="0409000F">
+      <w:start w:val="1"/>
+      <w:numFmt w:val="decimal"/>
+      <w:lvlText w:val="%1."/>
+      <w:lvlJc w:val="left"/>
+      <w:pPr>
+        <w:ind w:left="720" w:hanging="360"/>
+      </w:pPr>
+      <w:rPr>
+        <w:rFonts w:hint="default"/>
+      </w:rPr>
+    </w:lvl>
+    <w:lvl w:ilvl="1" w:tplc="04090019" w:tentative="1">
+      <w:start w:val="1"/>
+      <w:numFmt w:val="lowerLetter"/>
+      <w:lvlText w:val="%2."/>
+      <w:lvlJc w:val="left"/>
+      <w:pPr>
+        <w:ind w:left="1440" w:hanging="360"/>
+      </w:pPr>
+    </w:lvl>
+    <w:lvl w:ilvl="2" w:tplc="0409001B" w:tentative="1">
+      <w:start w:val="1"/>
+      <w:numFmt w:val="lowerRoman"/>
+      <w:lvlText w:val="%3."/>
+      <w:lvlJc w:val="right"/>
+      <w:pPr>
+        <w:ind w:left="2160" w:hanging="180"/>
+      </w:pPr>
+    </w:lvl>
+    <w:lvl w:ilvl="3" w:tplc="0409000F" w:tentative="1">
+      <w:start w:val="1"/>
+      <w:numFmt w:val="decimal"/>
+      <w:lvlText w:val="%4."/>
+      <w:lvlJc w:val="left"/>
+      <w:pPr>
+        <w:ind w:left="2880" w:hanging="360"/>
+      </w:pPr>
+    </w:lvl>
+    <w:lvl w:ilvl="4" w:tplc="04090019" w:tentative="1">
+      <w:start w:val="1"/>
+      <w:numFmt w:val="lowerLetter"/>
+      <w:lvlText w:val="%5."/>
+      <w:lvlJc w:val="left"/>
+      <w:pPr>
+        <w:ind w:left="3600" w:hanging="360"/>
+      </w:pPr>
+    </w:lvl>
+    <w:lvl w:ilvl="5" w:tplc="0409001B" w:tentative="1">
+      <w:start w:val="1"/>
+      <w:numFmt w:val="lowerRoman"/>
+      <w:lvlText w:val="%6."/>
+      <w:lvlJc w:val="right"/>
+      <w:pPr>
+        <w:ind w:left="4320" w:hanging="180"/>
+      </w:pPr>
+    </w:lvl>
+    <w:lvl w:ilvl="6" w:tplc="0409000F" w:tentative="1">
+      <w:start w:val="1"/>
+      <w:numFmt w:val="decimal"/>
+      <w:lvlText w:val="%7."/>
+      <w:lvlJc w:val="left"/>
+      <w:pPr>
+        <w:ind w:left="5040" w:hanging="360"/>
+      </w:pPr>
+    </w:lvl>
+    <w:lvl w:ilvl="7" w:tplc="04090019" w:tentative="1">
+      <w:start w:val="1"/>
+      <w:numFmt w:val="lowerLetter"/>
+      <w:lvlText w:val="%8."/>
+      <w:lvlJc w:val="left"/>
+      <w:pPr>
+        <w:ind w:left="5760" w:hanging="360"/>
+      </w:pPr>
+    </w:lvl>
+    <w:lvl w:ilvl="8" w:tplc="0409001B" w:tentative="1">
+      <w:start w:val="1"/>
+      <w:numFmt w:val="lowerRoman"/>
+      <w:lvlText w:val="%9."/>
+      <w:lvlJc w:val="right"/>
+      <w:pPr>
+        <w:ind w:left="6480" w:hanging="180"/>
+      </w:pPr>
+    </w:lvl>
+  </w:abstractNum>
+  <w:abstractNum w:abstractNumId="11" w15:restartNumberingAfterBreak="0">
     <w:nsid w:val="00957D46"/>
     <w:multiLevelType w:val="hybridMultilevel"/>
     <w:tmpl w:val="E0106CD8"/>
@@ -2915,7 +3900,96 @@
       </w:pPr>
     </w:lvl>
   </w:abstractNum>
-  <w:abstractNum w:abstractNumId="11" w15:restartNumberingAfterBreak="0">
+  <w:abstractNum w:abstractNumId="12" w15:restartNumberingAfterBreak="0">
+    <w:nsid w:val="15477E67"/>
+    <w:multiLevelType w:val="hybridMultilevel"/>
+    <w:tmpl w:val="FB045194"/>
+    <w:lvl w:ilvl="0" w:tplc="0409000F">
+      <w:start w:val="1"/>
+      <w:numFmt w:val="decimal"/>
+      <w:lvlText w:val="%1."/>
+      <w:lvlJc w:val="left"/>
+      <w:pPr>
+        <w:ind w:left="720" w:hanging="360"/>
+      </w:pPr>
+      <w:rPr>
+        <w:rFonts w:hint="default"/>
+      </w:rPr>
+    </w:lvl>
+    <w:lvl w:ilvl="1" w:tplc="04090019" w:tentative="1">
+      <w:start w:val="1"/>
+      <w:numFmt w:val="lowerLetter"/>
+      <w:lvlText w:val="%2."/>
+      <w:lvlJc w:val="left"/>
+      <w:pPr>
+        <w:ind w:left="1440" w:hanging="360"/>
+      </w:pPr>
+    </w:lvl>
+    <w:lvl w:ilvl="2" w:tplc="0409001B" w:tentative="1">
+      <w:start w:val="1"/>
+      <w:numFmt w:val="lowerRoman"/>
+      <w:lvlText w:val="%3."/>
+      <w:lvlJc w:val="right"/>
+      <w:pPr>
+        <w:ind w:left="2160" w:hanging="180"/>
+      </w:pPr>
+    </w:lvl>
+    <w:lvl w:ilvl="3" w:tplc="0409000F" w:tentative="1">
+      <w:start w:val="1"/>
+      <w:numFmt w:val="decimal"/>
+      <w:lvlText w:val="%4."/>
+      <w:lvlJc w:val="left"/>
+      <w:pPr>
+        <w:ind w:left="2880" w:hanging="360"/>
+      </w:pPr>
+    </w:lvl>
+    <w:lvl w:ilvl="4" w:tplc="04090019" w:tentative="1">
+      <w:start w:val="1"/>
+      <w:numFmt w:val="lowerLetter"/>
+      <w:lvlText w:val="%5."/>
+      <w:lvlJc w:val="left"/>
+      <w:pPr>
+        <w:ind w:left="3600" w:hanging="360"/>
+      </w:pPr>
+    </w:lvl>
+    <w:lvl w:ilvl="5" w:tplc="0409001B" w:tentative="1">
+      <w:start w:val="1"/>
+      <w:numFmt w:val="lowerRoman"/>
+      <w:lvlText w:val="%6."/>
+      <w:lvlJc w:val="right"/>
+      <w:pPr>
+        <w:ind w:left="4320" w:hanging="180"/>
+      </w:pPr>
+    </w:lvl>
+    <w:lvl w:ilvl="6" w:tplc="0409000F" w:tentative="1">
+      <w:start w:val="1"/>
+      <w:numFmt w:val="decimal"/>
+      <w:lvlText w:val="%7."/>
+      <w:lvlJc w:val="left"/>
+      <w:pPr>
+        <w:ind w:left="5040" w:hanging="360"/>
+      </w:pPr>
+    </w:lvl>
+    <w:lvl w:ilvl="7" w:tplc="04090019" w:tentative="1">
+      <w:start w:val="1"/>
+      <w:numFmt w:val="lowerLetter"/>
+      <w:lvlText w:val="%8."/>
+      <w:lvlJc w:val="left"/>
+      <w:pPr>
+        <w:ind w:left="5760" w:hanging="360"/>
+      </w:pPr>
+    </w:lvl>
+    <w:lvl w:ilvl="8" w:tplc="0409001B" w:tentative="1">
+      <w:start w:val="1"/>
+      <w:numFmt w:val="lowerRoman"/>
+      <w:lvlText w:val="%9."/>
+      <w:lvlJc w:val="right"/>
+      <w:pPr>
+        <w:ind w:left="6480" w:hanging="180"/>
+      </w:pPr>
+    </w:lvl>
+  </w:abstractNum>
+  <w:abstractNum w:abstractNumId="13" w15:restartNumberingAfterBreak="0">
     <w:nsid w:val="21D93861"/>
     <w:multiLevelType w:val="hybridMultilevel"/>
     <w:tmpl w:val="5AA00BF4"/>
@@ -3004,7 +4078,7 @@
       </w:pPr>
     </w:lvl>
   </w:abstractNum>
-  <w:abstractNum w:abstractNumId="12" w15:restartNumberingAfterBreak="0">
+  <w:abstractNum w:abstractNumId="14" w15:restartNumberingAfterBreak="0">
     <w:nsid w:val="26D2724A"/>
     <w:multiLevelType w:val="hybridMultilevel"/>
     <w:tmpl w:val="290C0CD6"/>
@@ -3093,7 +4167,7 @@
       </w:pPr>
     </w:lvl>
   </w:abstractNum>
-  <w:abstractNum w:abstractNumId="13" w15:restartNumberingAfterBreak="0">
+  <w:abstractNum w:abstractNumId="15" w15:restartNumberingAfterBreak="0">
     <w:nsid w:val="28FD2B07"/>
     <w:multiLevelType w:val="hybridMultilevel"/>
     <w:tmpl w:val="73A616A8"/>
@@ -3182,7 +4256,7 @@
       </w:pPr>
     </w:lvl>
   </w:abstractNum>
-  <w:abstractNum w:abstractNumId="14" w15:restartNumberingAfterBreak="0">
+  <w:abstractNum w:abstractNumId="16" w15:restartNumberingAfterBreak="0">
     <w:nsid w:val="40461136"/>
     <w:multiLevelType w:val="hybridMultilevel"/>
     <w:tmpl w:val="10363BD2"/>
@@ -3271,11 +4345,11 @@
       </w:pPr>
     </w:lvl>
   </w:abstractNum>
-  <w:abstractNum w:abstractNumId="15" w15:restartNumberingAfterBreak="0">
+  <w:abstractNum w:abstractNumId="17" w15:restartNumberingAfterBreak="0">
     <w:nsid w:val="47BA7704"/>
     <w:multiLevelType w:val="hybridMultilevel"/>
-    <w:tmpl w:val="A440D00E"/>
-    <w:lvl w:ilvl="0" w:tplc="0409000F">
+    <w:tmpl w:val="605406DC"/>
+    <w:lvl w:ilvl="0" w:tplc="992A8108">
       <w:start w:val="1"/>
       <w:numFmt w:val="decimal"/>
       <w:lvlText w:val="%1."/>
@@ -3285,6 +4359,8 @@
       </w:pPr>
       <w:rPr>
         <w:rFonts w:hint="default"/>
+        <w:b/>
+        <w:bCs/>
       </w:rPr>
     </w:lvl>
     <w:lvl w:ilvl="1" w:tplc="04090019" w:tentative="1">
@@ -3360,7 +4436,7 @@
       </w:pPr>
     </w:lvl>
   </w:abstractNum>
-  <w:abstractNum w:abstractNumId="16" w15:restartNumberingAfterBreak="0">
+  <w:abstractNum w:abstractNumId="18" w15:restartNumberingAfterBreak="0">
     <w:nsid w:val="48CA38A2"/>
     <w:multiLevelType w:val="hybridMultilevel"/>
     <w:tmpl w:val="00E47BFC"/>
@@ -3449,7 +4525,7 @@
       </w:pPr>
     </w:lvl>
   </w:abstractNum>
-  <w:abstractNum w:abstractNumId="17" w15:restartNumberingAfterBreak="0">
+  <w:abstractNum w:abstractNumId="19" w15:restartNumberingAfterBreak="0">
     <w:nsid w:val="48D02282"/>
     <w:multiLevelType w:val="hybridMultilevel"/>
     <w:tmpl w:val="3D902758"/>
@@ -3538,7 +4614,7 @@
       </w:pPr>
     </w:lvl>
   </w:abstractNum>
-  <w:abstractNum w:abstractNumId="18" w15:restartNumberingAfterBreak="0">
+  <w:abstractNum w:abstractNumId="20" w15:restartNumberingAfterBreak="0">
     <w:nsid w:val="49F51394"/>
     <w:multiLevelType w:val="hybridMultilevel"/>
     <w:tmpl w:val="B0A08B24"/>
@@ -3627,7 +4703,7 @@
       </w:pPr>
     </w:lvl>
   </w:abstractNum>
-  <w:abstractNum w:abstractNumId="19" w15:restartNumberingAfterBreak="0">
+  <w:abstractNum w:abstractNumId="21" w15:restartNumberingAfterBreak="0">
     <w:nsid w:val="5BE407E8"/>
     <w:multiLevelType w:val="hybridMultilevel"/>
     <w:tmpl w:val="FC748E90"/>
@@ -3716,7 +4792,7 @@
       </w:pPr>
     </w:lvl>
   </w:abstractNum>
-  <w:abstractNum w:abstractNumId="20" w15:restartNumberingAfterBreak="0">
+  <w:abstractNum w:abstractNumId="22" w15:restartNumberingAfterBreak="0">
     <w:nsid w:val="5C14226A"/>
     <w:multiLevelType w:val="hybridMultilevel"/>
     <w:tmpl w:val="DF7E616A"/>
@@ -3805,7 +4881,7 @@
       </w:pPr>
     </w:lvl>
   </w:abstractNum>
-  <w:abstractNum w:abstractNumId="21" w15:restartNumberingAfterBreak="0">
+  <w:abstractNum w:abstractNumId="23" w15:restartNumberingAfterBreak="0">
     <w:nsid w:val="5DE31BE1"/>
     <w:multiLevelType w:val="hybridMultilevel"/>
     <w:tmpl w:val="8578F490"/>
@@ -3894,7 +4970,7 @@
       </w:pPr>
     </w:lvl>
   </w:abstractNum>
-  <w:abstractNum w:abstractNumId="22" w15:restartNumberingAfterBreak="0">
+  <w:abstractNum w:abstractNumId="24" w15:restartNumberingAfterBreak="0">
     <w:nsid w:val="5FB43481"/>
     <w:multiLevelType w:val="hybridMultilevel"/>
     <w:tmpl w:val="CC4E5EE4"/>
@@ -3983,7 +5059,7 @@
       </w:pPr>
     </w:lvl>
   </w:abstractNum>
-  <w:abstractNum w:abstractNumId="23" w15:restartNumberingAfterBreak="0">
+  <w:abstractNum w:abstractNumId="25" w15:restartNumberingAfterBreak="0">
     <w:nsid w:val="6CAF4F0D"/>
     <w:multiLevelType w:val="hybridMultilevel"/>
     <w:tmpl w:val="76DC3B4C"/>
@@ -4072,7 +5148,7 @@
       </w:pPr>
     </w:lvl>
   </w:abstractNum>
-  <w:abstractNum w:abstractNumId="24" w15:restartNumberingAfterBreak="0">
+  <w:abstractNum w:abstractNumId="26" w15:restartNumberingAfterBreak="0">
     <w:nsid w:val="6DBC1C6B"/>
     <w:multiLevelType w:val="hybridMultilevel"/>
     <w:tmpl w:val="EFD2CFD6"/>
@@ -4161,7 +5237,7 @@
       </w:pPr>
     </w:lvl>
   </w:abstractNum>
-  <w:abstractNum w:abstractNumId="25" w15:restartNumberingAfterBreak="0">
+  <w:abstractNum w:abstractNumId="27" w15:restartNumberingAfterBreak="0">
     <w:nsid w:val="749B3A93"/>
     <w:multiLevelType w:val="hybridMultilevel"/>
     <w:tmpl w:val="7DEC2B66"/>
@@ -4275,7 +5351,7 @@
       </w:rPr>
     </w:lvl>
   </w:abstractNum>
-  <w:abstractNum w:abstractNumId="26" w15:restartNumberingAfterBreak="0">
+  <w:abstractNum w:abstractNumId="28" w15:restartNumberingAfterBreak="0">
     <w:nsid w:val="75F80F45"/>
     <w:multiLevelType w:val="hybridMultilevel"/>
     <w:tmpl w:val="455C53A4"/>
@@ -4364,7 +5440,7 @@
       </w:pPr>
     </w:lvl>
   </w:abstractNum>
-  <w:abstractNum w:abstractNumId="27" w15:restartNumberingAfterBreak="0">
+  <w:abstractNum w:abstractNumId="29" w15:restartNumberingAfterBreak="0">
     <w:nsid w:val="799F17BA"/>
     <w:multiLevelType w:val="hybridMultilevel"/>
     <w:tmpl w:val="2CF640E6"/>
@@ -4453,7 +5529,7 @@
       </w:pPr>
     </w:lvl>
   </w:abstractNum>
-  <w:abstractNum w:abstractNumId="28" w15:restartNumberingAfterBreak="0">
+  <w:abstractNum w:abstractNumId="30" w15:restartNumberingAfterBreak="0">
     <w:nsid w:val="7A404AA1"/>
     <w:multiLevelType w:val="hybridMultilevel"/>
     <w:tmpl w:val="FE14D90A"/>
@@ -4542,98 +5618,104 @@
       </w:pPr>
     </w:lvl>
   </w:abstractNum>
-  <w:num w:numId="1" w16cid:durableId="404498092">
+  <w:num w:numId="1">
     <w:abstractNumId w:val="9"/>
   </w:num>
-  <w:num w:numId="2" w16cid:durableId="837696360">
+  <w:num w:numId="2">
     <w:abstractNumId w:val="7"/>
   </w:num>
-  <w:num w:numId="3" w16cid:durableId="797263630">
+  <w:num w:numId="3">
     <w:abstractNumId w:val="6"/>
   </w:num>
-  <w:num w:numId="4" w16cid:durableId="513495665">
+  <w:num w:numId="4">
     <w:abstractNumId w:val="5"/>
   </w:num>
-  <w:num w:numId="5" w16cid:durableId="564877889">
+  <w:num w:numId="5">
     <w:abstractNumId w:val="4"/>
   </w:num>
-  <w:num w:numId="6" w16cid:durableId="1114247144">
+  <w:num w:numId="6">
     <w:abstractNumId w:val="8"/>
   </w:num>
-  <w:num w:numId="7" w16cid:durableId="998313879">
+  <w:num w:numId="7">
     <w:abstractNumId w:val="3"/>
   </w:num>
-  <w:num w:numId="8" w16cid:durableId="1761220668">
+  <w:num w:numId="8">
     <w:abstractNumId w:val="2"/>
   </w:num>
-  <w:num w:numId="9" w16cid:durableId="736394750">
+  <w:num w:numId="9">
     <w:abstractNumId w:val="1"/>
   </w:num>
-  <w:num w:numId="10" w16cid:durableId="319844201">
+  <w:num w:numId="10">
     <w:abstractNumId w:val="0"/>
   </w:num>
-  <w:num w:numId="11" w16cid:durableId="862520858">
+  <w:num w:numId="11">
     <w:abstractNumId w:val="9"/>
     <w:lvlOverride w:ilvl="0">
       <w:startOverride w:val="1"/>
     </w:lvlOverride>
   </w:num>
-  <w:num w:numId="12" w16cid:durableId="90974109">
+  <w:num w:numId="12">
+    <w:abstractNumId w:val="21"/>
+  </w:num>
+  <w:num w:numId="13">
+    <w:abstractNumId w:val="29"/>
+  </w:num>
+  <w:num w:numId="14">
+    <w:abstractNumId w:val="20"/>
+  </w:num>
+  <w:num w:numId="15">
+    <w:abstractNumId w:val="18"/>
+  </w:num>
+  <w:num w:numId="16">
+    <w:abstractNumId w:val="25"/>
+  </w:num>
+  <w:num w:numId="17">
+    <w:abstractNumId w:val="15"/>
+  </w:num>
+  <w:num w:numId="18">
+    <w:abstractNumId w:val="22"/>
+  </w:num>
+  <w:num w:numId="19">
+    <w:abstractNumId w:val="16"/>
+  </w:num>
+  <w:num w:numId="20">
+    <w:abstractNumId w:val="24"/>
+  </w:num>
+  <w:num w:numId="21">
+    <w:abstractNumId w:val="26"/>
+  </w:num>
+  <w:num w:numId="22">
+    <w:abstractNumId w:val="28"/>
+  </w:num>
+  <w:num w:numId="23">
+    <w:abstractNumId w:val="30"/>
+  </w:num>
+  <w:num w:numId="24">
+    <w:abstractNumId w:val="11"/>
+  </w:num>
+  <w:num w:numId="25">
+    <w:abstractNumId w:val="13"/>
+  </w:num>
+  <w:num w:numId="26">
+    <w:abstractNumId w:val="23"/>
+  </w:num>
+  <w:num w:numId="27">
     <w:abstractNumId w:val="19"/>
   </w:num>
-  <w:num w:numId="13" w16cid:durableId="854490883">
+  <w:num w:numId="28">
+    <w:abstractNumId w:val="14"/>
+  </w:num>
+  <w:num w:numId="29">
+    <w:abstractNumId w:val="17"/>
+  </w:num>
+  <w:num w:numId="30">
     <w:abstractNumId w:val="27"/>
   </w:num>
-  <w:num w:numId="14" w16cid:durableId="1887133747">
-    <w:abstractNumId w:val="18"/>
-  </w:num>
-  <w:num w:numId="15" w16cid:durableId="656036749">
-    <w:abstractNumId w:val="16"/>
-  </w:num>
-  <w:num w:numId="16" w16cid:durableId="827089064">
-    <w:abstractNumId w:val="23"/>
-  </w:num>
-  <w:num w:numId="17" w16cid:durableId="311638006">
-    <w:abstractNumId w:val="13"/>
-  </w:num>
-  <w:num w:numId="18" w16cid:durableId="1639262843">
-    <w:abstractNumId w:val="20"/>
-  </w:num>
-  <w:num w:numId="19" w16cid:durableId="1113791544">
-    <w:abstractNumId w:val="14"/>
-  </w:num>
-  <w:num w:numId="20" w16cid:durableId="384453334">
-    <w:abstractNumId w:val="22"/>
-  </w:num>
-  <w:num w:numId="21" w16cid:durableId="1243445083">
-    <w:abstractNumId w:val="24"/>
-  </w:num>
-  <w:num w:numId="22" w16cid:durableId="1931936472">
-    <w:abstractNumId w:val="26"/>
-  </w:num>
-  <w:num w:numId="23" w16cid:durableId="947204053">
-    <w:abstractNumId w:val="28"/>
-  </w:num>
-  <w:num w:numId="24" w16cid:durableId="72899313">
-    <w:abstractNumId w:val="10"/>
-  </w:num>
-  <w:num w:numId="25" w16cid:durableId="2075277044">
-    <w:abstractNumId w:val="11"/>
-  </w:num>
-  <w:num w:numId="26" w16cid:durableId="509949946">
-    <w:abstractNumId w:val="21"/>
-  </w:num>
-  <w:num w:numId="27" w16cid:durableId="104273537">
-    <w:abstractNumId w:val="17"/>
-  </w:num>
-  <w:num w:numId="28" w16cid:durableId="1097824261">
+  <w:num w:numId="31">
     <w:abstractNumId w:val="12"/>
   </w:num>
-  <w:num w:numId="29" w16cid:durableId="1780559976">
-    <w:abstractNumId w:val="15"/>
-  </w:num>
-  <w:num w:numId="30" w16cid:durableId="1386446652">
-    <w:abstractNumId w:val="25"/>
+  <w:num w:numId="32">
+    <w:abstractNumId w:val="10"/>
   </w:num>
 </w:numbering>
 </file>
@@ -5230,7 +6312,6 @@
   <w:style w:type="character" w:default="1" w:styleId="DefaultParagraphFont">
     <w:name w:val="Default Paragraph Font"/>
     <w:uiPriority w:val="1"/>
-    <w:semiHidden/>
     <w:unhideWhenUsed/>
   </w:style>
   <w:style w:type="table" w:default="1" w:styleId="TableNormal">
@@ -5814,10 +6895,10 @@
       <w:szCs w:val="16"/>
     </w:rPr>
   </w:style>
-  <w:style w:type="paragraph" w:styleId="E-mailSignature">
+  <w:style w:type="paragraph" w:styleId="EmailSignature">
     <w:name w:val="E-mail Signature"/>
     <w:basedOn w:val="Normal"/>
-    <w:link w:val="E-mailSignatureChar"/>
+    <w:link w:val="EmailSignatureChar"/>
     <w:uiPriority w:val="99"/>
     <w:semiHidden/>
     <w:unhideWhenUsed/>
@@ -5825,10 +6906,10 @@
       <w:ind w:firstLine="0"/>
     </w:pPr>
   </w:style>
-  <w:style w:type="character" w:customStyle="1" w:styleId="E-mailSignatureChar">
-    <w:name w:val="E-mail Signature Char"/>
+  <w:style w:type="character" w:customStyle="1" w:styleId="EmailSignatureChar">
+    <w:name w:val="Email Signature Char"/>
     <w:basedOn w:val="DefaultParagraphFont"/>
-    <w:link w:val="E-mailSignature"/>
+    <w:link w:val="EmailSignature"/>
     <w:uiPriority w:val="99"/>
     <w:semiHidden/>
     <w:rPr>
@@ -6992,7 +8073,7 @@
 </file>
 
 <file path=word/glossary/document.xml><?xml version="1.0" encoding="utf-8"?>
-<w:glossaryDocument xmlns:wpc="http://schemas.microsoft.com/office/word/2010/wordprocessingCanvas" xmlns:cx="http://schemas.microsoft.com/office/drawing/2014/chartex" xmlns:cx1="http://schemas.microsoft.com/office/drawing/2015/9/8/chartex" xmlns:cx2="http://schemas.microsoft.com/office/drawing/2015/10/21/chartex" xmlns:cx3="http://schemas.microsoft.com/office/drawing/2016/5/9/chartex" xmlns:cx4="http://schemas.microsoft.com/office/drawing/2016/5/10/chartex" xmlns:cx5="http://schemas.microsoft.com/office/drawing/2016/5/11/chartex" xmlns:cx6="http://schemas.microsoft.com/office/drawing/2016/5/12/chartex" xmlns:cx7="http://schemas.microsoft.com/office/drawing/2016/5/13/chartex" xmlns:cx8="http://schemas.microsoft.com/office/drawing/2016/5/14/chartex" xmlns:mc="http://schemas.openxmlformats.org/markup-compatibility/2006" xmlns:aink="http://schemas.microsoft.com/office/drawing/2016/ink" xmlns:am3d="http://schemas.microsoft.com/office/drawing/2017/model3d" xmlns:o="urn:schemas-microsoft-com:office:office" xmlns:oel="http://schemas.microsoft.com/office/2019/extlst" xmlns:r="http://schemas.openxmlformats.org/officeDocument/2006/relationships" xmlns:m="http://schemas.openxmlformats.org/officeDocument/2006/math" xmlns:v="urn:schemas-microsoft-com:vml" xmlns:wp14="http://schemas.microsoft.com/office/word/2010/wordprocessingDrawing" xmlns:wp="http://schemas.openxmlformats.org/drawingml/2006/wordprocessingDrawing" xmlns:w10="urn:schemas-microsoft-com:office:word" xmlns:w="http://schemas.openxmlformats.org/wordprocessingml/2006/main" xmlns:w14="http://schemas.microsoft.com/office/word/2010/wordml" xmlns:w15="http://schemas.microsoft.com/office/word/2012/wordml" xmlns:w16cex="http://schemas.microsoft.com/office/word/2018/wordml/cex" xmlns:w16cid="http://schemas.microsoft.com/office/word/2016/wordml/cid" xmlns:w16="http://schemas.microsoft.com/office/word/2018/wordml" xmlns:w16sdtdh="http://schemas.microsoft.com/office/word/2020/wordml/sdtdatahash" xmlns:w16se="http://schemas.microsoft.com/office/word/2015/wordml/symex" xmlns:wpg="http://schemas.microsoft.com/office/word/2010/wordprocessingGroup" xmlns:wpi="http://schemas.microsoft.com/office/word/2010/wordprocessingInk" xmlns:wne="http://schemas.microsoft.com/office/word/2006/wordml" xmlns:wps="http://schemas.microsoft.com/office/word/2010/wordprocessingShape" mc:Ignorable="w14 w15 w16se w16cid w16 w16cex w16sdtdh wp14">
+<w:glossaryDocument xmlns:wpc="http://schemas.microsoft.com/office/word/2010/wordprocessingCanvas" xmlns:cx="http://schemas.microsoft.com/office/drawing/2014/chartex" xmlns:cx1="http://schemas.microsoft.com/office/drawing/2015/9/8/chartex" xmlns:cx2="http://schemas.microsoft.com/office/drawing/2015/10/21/chartex" xmlns:cx3="http://schemas.microsoft.com/office/drawing/2016/5/9/chartex" xmlns:cx4="http://schemas.microsoft.com/office/drawing/2016/5/10/chartex" xmlns:cx5="http://schemas.microsoft.com/office/drawing/2016/5/11/chartex" xmlns:cx6="http://schemas.microsoft.com/office/drawing/2016/5/12/chartex" xmlns:cx7="http://schemas.microsoft.com/office/drawing/2016/5/13/chartex" xmlns:cx8="http://schemas.microsoft.com/office/drawing/2016/5/14/chartex" xmlns:mc="http://schemas.openxmlformats.org/markup-compatibility/2006" xmlns:aink="http://schemas.microsoft.com/office/drawing/2016/ink" xmlns:am3d="http://schemas.microsoft.com/office/drawing/2017/model3d" xmlns:o="urn:schemas-microsoft-com:office:office" xmlns:r="http://schemas.openxmlformats.org/officeDocument/2006/relationships" xmlns:m="http://schemas.openxmlformats.org/officeDocument/2006/math" xmlns:v="urn:schemas-microsoft-com:vml" xmlns:wp14="http://schemas.microsoft.com/office/word/2010/wordprocessingDrawing" xmlns:wp="http://schemas.openxmlformats.org/drawingml/2006/wordprocessingDrawing" xmlns:w10="urn:schemas-microsoft-com:office:word" xmlns:w="http://schemas.openxmlformats.org/wordprocessingml/2006/main" xmlns:w14="http://schemas.microsoft.com/office/word/2010/wordml" xmlns:w15="http://schemas.microsoft.com/office/word/2012/wordml" xmlns:w16cex="http://schemas.microsoft.com/office/word/2018/wordml/cex" xmlns:w16cid="http://schemas.microsoft.com/office/word/2016/wordml/cid" xmlns:w16="http://schemas.microsoft.com/office/word/2018/wordml" xmlns:w16sdtdh="http://schemas.microsoft.com/office/word/2020/wordml/sdtdatahash" xmlns:w16se="http://schemas.microsoft.com/office/word/2015/wordml/symex" xmlns:wpg="http://schemas.microsoft.com/office/word/2010/wordprocessingGroup" xmlns:wpi="http://schemas.microsoft.com/office/word/2010/wordprocessingInk" xmlns:wne="http://schemas.microsoft.com/office/word/2006/wordml" xmlns:wps="http://schemas.microsoft.com/office/word/2010/wordprocessingShape" mc:Ignorable="w14 w15 w16se w16cid w16 w16cex w16sdtdh wp14">
   <w:docParts>
     <w:docPart>
       <w:docPartPr>
@@ -7098,21 +8179,21 @@
     <w:charset w:val="86"/>
     <w:family w:val="auto"/>
     <w:pitch w:val="variable"/>
-    <w:sig w:usb0="00000003" w:usb1="288F0000" w:usb2="00000016" w:usb3="00000000" w:csb0="00040001" w:csb1="00000000"/>
+    <w:sig w:usb0="00000203" w:usb1="288F0000" w:usb2="00000016" w:usb3="00000000" w:csb0="00040001" w:csb1="00000000"/>
   </w:font>
   <w:font w:name="Courier New">
     <w:panose1 w:val="02070309020205020404"/>
     <w:charset w:val="00"/>
     <w:family w:val="modern"/>
     <w:pitch w:val="fixed"/>
-    <w:sig w:usb0="E0002AFF" w:usb1="C0007843" w:usb2="00000009" w:usb3="00000000" w:csb0="000001FF" w:csb1="00000000"/>
+    <w:sig w:usb0="E0002EFF" w:usb1="C0007843" w:usb2="00000009" w:usb3="00000000" w:csb0="000001FF" w:csb1="00000000"/>
   </w:font>
   <w:font w:name="Wingdings">
     <w:panose1 w:val="05000000000000000000"/>
-    <w:charset w:val="4D"/>
-    <w:family w:val="decorative"/>
+    <w:charset w:val="02"/>
+    <w:family w:val="auto"/>
     <w:pitch w:val="variable"/>
-    <w:sig w:usb0="00000003" w:usb1="00000000" w:usb2="00000000" w:usb3="00000000" w:csb0="80000001" w:csb1="00000000"/>
+    <w:sig w:usb0="00000000" w:usb1="10000000" w:usb2="00000000" w:usb3="00000000" w:csb0="80000000" w:csb1="00000000"/>
   </w:font>
   <w:font w:name="Angsana New">
     <w:panose1 w:val="02020603050405020304"/>
@@ -7141,14 +8222,14 @@
     <w:charset w:val="00"/>
     <w:family w:val="modern"/>
     <w:pitch w:val="fixed"/>
-    <w:sig w:usb0="E10002FF" w:usb1="4000FCFF" w:usb2="00000009" w:usb3="00000000" w:csb0="0000019F" w:csb1="00000000"/>
+    <w:sig w:usb0="E00006FF" w:usb1="0000FCFF" w:usb2="00000001" w:usb3="00000000" w:csb0="0000019F" w:csb1="00000000"/>
   </w:font>
   <w:font w:name="Calibri">
     <w:panose1 w:val="020F0502020204030204"/>
     <w:charset w:val="00"/>
     <w:family w:val="swiss"/>
     <w:pitch w:val="variable"/>
-    <w:sig w:usb0="E0002AFF" w:usb1="C000ACFF" w:usb2="00000009" w:usb3="00000000" w:csb0="000001FF" w:csb1="00000000"/>
+    <w:sig w:usb0="E4002EFF" w:usb1="C000247B" w:usb2="00000009" w:usb3="00000000" w:csb0="000001FF" w:csb1="00000000"/>
   </w:font>
   <w:font w:name="DengXian">
     <w:altName w:val="等线"/>
@@ -7160,7 +8241,7 @@
   </w:font>
   <w:font w:name="Cordia New">
     <w:panose1 w:val="020B0304020202020204"/>
-    <w:charset w:val="00"/>
+    <w:charset w:val="DE"/>
     <w:family w:val="swiss"/>
     <w:pitch w:val="variable"/>
     <w:sig w:usb0="81000003" w:usb1="00000000" w:usb2="00000000" w:usb3="00000000" w:csb0="00010001" w:csb1="00000000"/>
@@ -7170,14 +8251,12 @@
     <w:charset w:val="00"/>
     <w:family w:val="swiss"/>
     <w:pitch w:val="variable"/>
-    <w:sig w:usb0="E0002AFF" w:usb1="C000247B" w:usb2="00000009" w:usb3="00000000" w:csb0="000001FF" w:csb1="00000000"/>
+    <w:sig w:usb0="E4002EFF" w:usb1="C000247B" w:usb2="00000009" w:usb3="00000000" w:csb0="000001FF" w:csb1="00000000"/>
   </w:font>
   <w:font w:name="DengXian Light">
-    <w:altName w:val="等线 Light"/>
     <w:panose1 w:val="02010600030101010101"/>
     <w:charset w:val="86"/>
     <w:family w:val="auto"/>
-    <w:notTrueType/>
     <w:pitch w:val="variable"/>
     <w:sig w:usb0="A00002BF" w:usb1="38CF7CFA" w:usb2="00000016" w:usb3="00000000" w:csb0="0004000F" w:csb1="00000000"/>
   </w:font>
@@ -7200,6 +8279,7 @@
   </w:compat>
   <w:rsids>
     <w:rsidRoot w:val="00376794"/>
+    <w:rsid w:val="000879E1"/>
     <w:rsid w:val="000B0398"/>
     <w:rsid w:val="00177568"/>
     <w:rsid w:val="00376794"/>
@@ -7210,6 +8290,7 @@
     <w:rsid w:val="009166CB"/>
     <w:rsid w:val="00A5358A"/>
     <w:rsid w:val="00AB4D57"/>
+    <w:rsid w:val="00B640AA"/>
     <w:rsid w:val="00C231CA"/>
     <w:rsid w:val="00D44647"/>
     <w:rsid w:val="00D647F2"/>

</xml_diff>